<commit_message>
Check typo and format.
</commit_message>
<xml_diff>
--- a/11_30_merge_version.docx
+++ b/11_30_merge_version.docx
@@ -291,6 +291,41 @@
     </w:p>
     <w:p>
       <w:pPr>
+        <w:pStyle w:val="aa"/>
+        <w:numPr>
+          <w:ilvl w:val="0"/>
+          <w:numId w:val="14"/>
+        </w:numPr>
+        <w:spacing w:line="360" w:lineRule="auto"/>
+        <w:ind w:leftChars="0"/>
+        <w:rPr>
+          <w:sz w:val="32"/>
+        </w:rPr>
+      </w:pPr>
+      <w:r>
+        <w:rPr>
+          <w:rFonts w:hint="eastAsia"/>
+          <w:sz w:val="32"/>
+        </w:rPr>
+        <w:t>Basic c</w:t>
+      </w:r>
+      <w:r>
+        <w:rPr>
+          <w:rFonts w:hint="eastAsia"/>
+          <w:sz w:val="32"/>
+        </w:rPr>
+        <w:t>ommand</w:t>
+      </w:r>
+      <w:r>
+        <w:rPr>
+          <w:rFonts w:hint="eastAsia"/>
+          <w:sz w:val="32"/>
+        </w:rPr>
+        <w:t>s</w:t>
+      </w:r>
+    </w:p>
+    <w:p>
+      <w:pPr>
         <w:spacing w:line="360" w:lineRule="auto"/>
         <w:rPr>
           <w:sz w:val="32"/>
@@ -302,16 +337,7 @@
           <w:sz w:val="32"/>
         </w:rPr>
         <w:tab/>
-        <w:t>1. Basic command</w:t>
-      </w:r>
-    </w:p>
-    <w:p>
-      <w:pPr>
-        <w:spacing w:line="360" w:lineRule="auto"/>
-        <w:rPr>
-          <w:sz w:val="32"/>
-        </w:rPr>
-      </w:pPr>
+      </w:r>
       <w:r>
         <w:rPr>
           <w:rFonts w:hint="eastAsia"/>
@@ -324,6 +350,41 @@
           <w:rFonts w:hint="eastAsia"/>
           <w:sz w:val="32"/>
         </w:rPr>
+        <w:t>1</w:t>
+      </w:r>
+      <w:r>
+        <w:rPr>
+          <w:rFonts w:hint="eastAsia"/>
+          <w:sz w:val="32"/>
+        </w:rPr>
+        <w:t>.</w:t>
+      </w:r>
+      <w:r>
+        <w:rPr>
+          <w:rFonts w:hint="eastAsia"/>
+          <w:sz w:val="32"/>
+        </w:rPr>
+        <w:t xml:space="preserve"> </w:t>
+      </w:r>
+      <w:r>
+        <w:rPr>
+          <w:sz w:val="32"/>
+        </w:rPr>
+        <w:t>Cd</w:t>
+      </w:r>
+    </w:p>
+    <w:p>
+      <w:pPr>
+        <w:spacing w:line="360" w:lineRule="auto"/>
+        <w:rPr>
+          <w:sz w:val="32"/>
+        </w:rPr>
+      </w:pPr>
+      <w:r>
+        <w:rPr>
+          <w:rFonts w:hint="eastAsia"/>
+          <w:sz w:val="32"/>
+        </w:rPr>
         <w:tab/>
       </w:r>
       <w:r>
@@ -331,7 +392,171 @@
           <w:rFonts w:hint="eastAsia"/>
           <w:sz w:val="32"/>
         </w:rPr>
-        <w:t>A</w:t>
+        <w:tab/>
+      </w:r>
+      <w:r>
+        <w:rPr>
+          <w:rFonts w:hint="eastAsia"/>
+          <w:sz w:val="32"/>
+        </w:rPr>
+        <w:t>2</w:t>
+      </w:r>
+      <w:r>
+        <w:rPr>
+          <w:rFonts w:hint="eastAsia"/>
+          <w:sz w:val="32"/>
+        </w:rPr>
+        <w:t xml:space="preserve">. </w:t>
+      </w:r>
+      <w:r>
+        <w:rPr>
+          <w:sz w:val="32"/>
+        </w:rPr>
+        <w:t>Git</w:t>
+      </w:r>
+      <w:r>
+        <w:rPr>
+          <w:rFonts w:hint="eastAsia"/>
+          <w:sz w:val="32"/>
+        </w:rPr>
+        <w:t xml:space="preserve"> clone</w:t>
+      </w:r>
+    </w:p>
+    <w:p>
+      <w:pPr>
+        <w:spacing w:line="360" w:lineRule="auto"/>
+        <w:rPr>
+          <w:sz w:val="32"/>
+        </w:rPr>
+      </w:pPr>
+      <w:r>
+        <w:rPr>
+          <w:rFonts w:hint="eastAsia"/>
+          <w:sz w:val="32"/>
+        </w:rPr>
+        <w:tab/>
+      </w:r>
+      <w:r>
+        <w:rPr>
+          <w:rFonts w:hint="eastAsia"/>
+          <w:sz w:val="32"/>
+        </w:rPr>
+        <w:tab/>
+      </w:r>
+      <w:r>
+        <w:rPr>
+          <w:rFonts w:hint="eastAsia"/>
+          <w:sz w:val="32"/>
+        </w:rPr>
+        <w:t>3. G</w:t>
+      </w:r>
+      <w:r>
+        <w:rPr>
+          <w:rFonts w:hint="eastAsia"/>
+          <w:sz w:val="32"/>
+        </w:rPr>
+        <w:t>it status</w:t>
+      </w:r>
+    </w:p>
+    <w:p>
+      <w:pPr>
+        <w:spacing w:line="360" w:lineRule="auto"/>
+        <w:rPr>
+          <w:sz w:val="32"/>
+        </w:rPr>
+      </w:pPr>
+      <w:r>
+        <w:rPr>
+          <w:rFonts w:hint="eastAsia"/>
+          <w:sz w:val="32"/>
+        </w:rPr>
+        <w:tab/>
+      </w:r>
+      <w:r>
+        <w:rPr>
+          <w:rFonts w:hint="eastAsia"/>
+          <w:sz w:val="32"/>
+        </w:rPr>
+        <w:tab/>
+      </w:r>
+      <w:r>
+        <w:rPr>
+          <w:rFonts w:hint="eastAsia"/>
+          <w:sz w:val="32"/>
+        </w:rPr>
+        <w:t>4. G</w:t>
+      </w:r>
+      <w:r>
+        <w:rPr>
+          <w:rFonts w:hint="eastAsia"/>
+          <w:sz w:val="32"/>
+        </w:rPr>
+        <w:t>it add</w:t>
+      </w:r>
+    </w:p>
+    <w:p>
+      <w:pPr>
+        <w:spacing w:line="360" w:lineRule="auto"/>
+        <w:rPr>
+          <w:sz w:val="32"/>
+        </w:rPr>
+      </w:pPr>
+      <w:r>
+        <w:rPr>
+          <w:rFonts w:hint="eastAsia"/>
+          <w:sz w:val="32"/>
+        </w:rPr>
+        <w:tab/>
+      </w:r>
+      <w:r>
+        <w:rPr>
+          <w:rFonts w:hint="eastAsia"/>
+          <w:sz w:val="32"/>
+        </w:rPr>
+        <w:tab/>
+      </w:r>
+      <w:r>
+        <w:rPr>
+          <w:rFonts w:hint="eastAsia"/>
+          <w:sz w:val="32"/>
+        </w:rPr>
+        <w:t>5. G</w:t>
+      </w:r>
+      <w:r>
+        <w:rPr>
+          <w:rFonts w:hint="eastAsia"/>
+          <w:sz w:val="32"/>
+        </w:rPr>
+        <w:t>it commit</w:t>
+      </w:r>
+    </w:p>
+    <w:p>
+      <w:pPr>
+        <w:spacing w:line="360" w:lineRule="auto"/>
+        <w:rPr>
+          <w:sz w:val="32"/>
+        </w:rPr>
+      </w:pPr>
+      <w:r>
+        <w:rPr>
+          <w:rFonts w:hint="eastAsia"/>
+          <w:sz w:val="32"/>
+        </w:rPr>
+        <w:tab/>
+      </w:r>
+      <w:r>
+        <w:rPr>
+          <w:rFonts w:hint="eastAsia"/>
+          <w:sz w:val="32"/>
+        </w:rPr>
+        <w:tab/>
+      </w:r>
+      <w:r>
+        <w:rPr>
+          <w:rFonts w:hint="eastAsia"/>
+          <w:sz w:val="32"/>
+        </w:rPr>
+        <w:t>6</w:t>
       </w:r>
       <w:r>
         <w:rPr>
@@ -345,14 +570,14 @@
           <w:rFonts w:hint="eastAsia"/>
           <w:sz w:val="32"/>
         </w:rPr>
-        <w:t xml:space="preserve"> </w:t>
-      </w:r>
-      <w:r>
-        <w:rPr>
-          <w:rFonts w:hint="eastAsia"/>
-          <w:sz w:val="32"/>
-        </w:rPr>
-        <w:t>cd</w:t>
+        <w:t xml:space="preserve"> G</w:t>
+      </w:r>
+      <w:r>
+        <w:rPr>
+          <w:rFonts w:hint="eastAsia"/>
+          <w:sz w:val="32"/>
+        </w:rPr>
+        <w:t>it push</w:t>
       </w:r>
     </w:p>
     <w:p>
@@ -368,20 +593,43 @@
           <w:sz w:val="32"/>
         </w:rPr>
         <w:tab/>
-      </w:r>
+        <w:t>B</w:t>
+      </w:r>
+      <w:r>
+        <w:rPr>
+          <w:rFonts w:hint="eastAsia"/>
+          <w:sz w:val="32"/>
+        </w:rPr>
+        <w:t xml:space="preserve">. </w:t>
+      </w:r>
+      <w:r>
+        <w:rPr>
+          <w:sz w:val="32"/>
+        </w:rPr>
+        <w:t>Repository</w:t>
+      </w:r>
+    </w:p>
+    <w:p>
+      <w:pPr>
+        <w:spacing w:line="360" w:lineRule="auto"/>
+        <w:rPr>
+          <w:sz w:val="32"/>
+        </w:rPr>
+      </w:pPr>
       <w:r>
         <w:rPr>
           <w:rFonts w:hint="eastAsia"/>
           <w:sz w:val="32"/>
         </w:rPr>
         <w:tab/>
-      </w:r>
-      <w:r>
-        <w:rPr>
-          <w:rFonts w:hint="eastAsia"/>
-          <w:sz w:val="32"/>
-        </w:rPr>
-        <w:t>B. git clone</w:t>
+        <w:t>C</w:t>
+      </w:r>
+      <w:r>
+        <w:rPr>
+          <w:rFonts w:hint="eastAsia"/>
+          <w:sz w:val="32"/>
+        </w:rPr>
+        <w:t>. Branch</w:t>
       </w:r>
     </w:p>
     <w:p>
@@ -397,161 +645,14 @@
           <w:sz w:val="32"/>
         </w:rPr>
         <w:tab/>
-      </w:r>
-      <w:r>
-        <w:rPr>
-          <w:rFonts w:hint="eastAsia"/>
-          <w:sz w:val="32"/>
-        </w:rPr>
-        <w:tab/>
-      </w:r>
-      <w:r>
-        <w:rPr>
-          <w:rFonts w:hint="eastAsia"/>
-          <w:sz w:val="32"/>
-        </w:rPr>
-        <w:t>C. git status</w:t>
-      </w:r>
-    </w:p>
-    <w:p>
-      <w:pPr>
-        <w:spacing w:line="360" w:lineRule="auto"/>
-        <w:rPr>
-          <w:sz w:val="32"/>
-        </w:rPr>
-      </w:pPr>
-      <w:r>
-        <w:rPr>
-          <w:rFonts w:hint="eastAsia"/>
-          <w:sz w:val="32"/>
-        </w:rPr>
-        <w:tab/>
-      </w:r>
-      <w:r>
-        <w:rPr>
-          <w:rFonts w:hint="eastAsia"/>
-          <w:sz w:val="32"/>
-        </w:rPr>
-        <w:tab/>
-      </w:r>
-      <w:r>
-        <w:rPr>
-          <w:rFonts w:hint="eastAsia"/>
-          <w:sz w:val="32"/>
-        </w:rPr>
-        <w:t>D. git add</w:t>
-      </w:r>
-    </w:p>
-    <w:p>
-      <w:pPr>
-        <w:spacing w:line="360" w:lineRule="auto"/>
-        <w:rPr>
-          <w:sz w:val="32"/>
-        </w:rPr>
-      </w:pPr>
-      <w:r>
-        <w:rPr>
-          <w:rFonts w:hint="eastAsia"/>
-          <w:sz w:val="32"/>
-        </w:rPr>
-        <w:tab/>
-      </w:r>
-      <w:r>
-        <w:rPr>
-          <w:rFonts w:hint="eastAsia"/>
-          <w:sz w:val="32"/>
-        </w:rPr>
-        <w:tab/>
-      </w:r>
-      <w:r>
-        <w:rPr>
-          <w:rFonts w:hint="eastAsia"/>
-          <w:sz w:val="32"/>
-        </w:rPr>
-        <w:t>E. git commit</w:t>
-      </w:r>
-    </w:p>
-    <w:p>
-      <w:pPr>
-        <w:spacing w:line="360" w:lineRule="auto"/>
-        <w:rPr>
-          <w:sz w:val="32"/>
-        </w:rPr>
-      </w:pPr>
-      <w:r>
-        <w:rPr>
-          <w:rFonts w:hint="eastAsia"/>
-          <w:sz w:val="32"/>
-        </w:rPr>
-        <w:tab/>
-      </w:r>
-      <w:r>
-        <w:rPr>
-          <w:rFonts w:hint="eastAsia"/>
-          <w:sz w:val="32"/>
-        </w:rPr>
-        <w:tab/>
-      </w:r>
-      <w:r>
-        <w:rPr>
-          <w:rFonts w:hint="eastAsia"/>
-          <w:sz w:val="32"/>
-        </w:rPr>
-        <w:t>F. git push</w:t>
-      </w:r>
-    </w:p>
-    <w:p>
-      <w:pPr>
-        <w:spacing w:line="360" w:lineRule="auto"/>
-        <w:rPr>
-          <w:sz w:val="32"/>
-        </w:rPr>
-      </w:pPr>
-      <w:r>
-        <w:rPr>
-          <w:rFonts w:hint="eastAsia"/>
-          <w:sz w:val="32"/>
-        </w:rPr>
-        <w:tab/>
-        <w:t xml:space="preserve">2. </w:t>
-      </w:r>
-      <w:r>
-        <w:rPr>
-          <w:sz w:val="32"/>
-        </w:rPr>
-        <w:t>Repository</w:t>
-      </w:r>
-    </w:p>
-    <w:p>
-      <w:pPr>
-        <w:spacing w:line="360" w:lineRule="auto"/>
-        <w:rPr>
-          <w:sz w:val="32"/>
-        </w:rPr>
-      </w:pPr>
-      <w:r>
-        <w:rPr>
-          <w:rFonts w:hint="eastAsia"/>
-          <w:sz w:val="32"/>
-        </w:rPr>
-        <w:tab/>
-        <w:t>3. Branch</w:t>
-      </w:r>
-    </w:p>
-    <w:p>
-      <w:pPr>
-        <w:spacing w:line="360" w:lineRule="auto"/>
-        <w:rPr>
-          <w:sz w:val="32"/>
-        </w:rPr>
-      </w:pPr>
-      <w:r>
-        <w:rPr>
-          <w:rFonts w:hint="eastAsia"/>
-          <w:sz w:val="32"/>
-        </w:rPr>
-        <w:tab/>
-        <w:t>4. Open source contribution</w:t>
+        <w:t>D. Open source c</w:t>
+      </w:r>
+      <w:r>
+        <w:rPr>
+          <w:rFonts w:hint="eastAsia"/>
+          <w:sz w:val="32"/>
+        </w:rPr>
+        <w:t>ontribution</w:t>
       </w:r>
     </w:p>
     <w:p>
@@ -627,7 +728,14 @@
           <w:rFonts w:hint="eastAsia"/>
           <w:sz w:val="32"/>
         </w:rPr>
-        <w:t xml:space="preserve"> homework</w:t>
+        <w:t xml:space="preserve"> h</w:t>
+      </w:r>
+      <w:r>
+        <w:rPr>
+          <w:rFonts w:hint="eastAsia"/>
+          <w:sz w:val="32"/>
+        </w:rPr>
+        <w:t>omework</w:t>
       </w:r>
     </w:p>
     <w:p>
@@ -690,7 +798,14 @@
           <w:rFonts w:hint="eastAsia"/>
           <w:sz w:val="32"/>
         </w:rPr>
-        <w:t>This HI-Tech presentation</w:t>
+        <w:t>This HI-Tech p</w:t>
+      </w:r>
+      <w:r>
+        <w:rPr>
+          <w:rFonts w:hint="eastAsia"/>
+          <w:sz w:val="32"/>
+        </w:rPr>
+        <w:t>resentation</w:t>
       </w:r>
     </w:p>
     <w:p>
@@ -760,7 +875,14 @@
           <w:rFonts w:hint="eastAsia"/>
           <w:sz w:val="32"/>
         </w:rPr>
-        <w:t>Common Use Case</w:t>
+        <w:t>Common use c</w:t>
+      </w:r>
+      <w:r>
+        <w:rPr>
+          <w:rFonts w:hint="eastAsia"/>
+          <w:sz w:val="32"/>
+        </w:rPr>
+        <w:t>ase</w:t>
       </w:r>
     </w:p>
     <w:p>
@@ -781,7 +903,14 @@
           <w:rFonts w:hint="eastAsia"/>
           <w:sz w:val="32"/>
         </w:rPr>
-        <w:t>Advantage and Disadvantage</w:t>
+        <w:t>Advantage and d</w:t>
+      </w:r>
+      <w:r>
+        <w:rPr>
+          <w:rFonts w:hint="eastAsia"/>
+          <w:sz w:val="32"/>
+        </w:rPr>
+        <w:t>isadvantage</w:t>
       </w:r>
     </w:p>
     <w:p>
@@ -967,19 +1096,21 @@
         </w:numPr>
         <w:spacing w:line="360" w:lineRule="auto"/>
         <w:ind w:leftChars="0"/>
-        <w:rPr>
-          <w:rFonts w:hint="eastAsia"/>
-        </w:rPr>
-      </w:pPr>
-      <w:r>
-        <w:t>Do you know which is the most used language on GitHub</w:t>
-      </w:r>
-      <w:r>
-        <w:rPr>
-          <w:rFonts w:eastAsia="MS Mincho" w:hint="eastAsia"/>
-          <w:lang w:eastAsia="ja-JP"/>
-        </w:rPr>
-        <w:t>?</w:t>
+      </w:pPr>
+      <w:r>
+        <w:rPr>
+          <w:rFonts w:hint="eastAsia"/>
+        </w:rPr>
+        <w:t xml:space="preserve">What </w:t>
+      </w:r>
+      <w:r>
+        <w:t>are</w:t>
+      </w:r>
+      <w:r>
+        <w:rPr>
+          <w:rFonts w:hint="eastAsia"/>
+        </w:rPr>
+        <w:t xml:space="preserve"> the three steps of making changes on Github?</w:t>
       </w:r>
     </w:p>
     <w:p>
@@ -994,13 +1125,9 @@
       </w:pPr>
       <w:r>
         <w:rPr>
-          <w:rFonts w:eastAsia="MS Mincho" w:hint="eastAsia"/>
-          <w:lang w:eastAsia="ja-JP"/>
-        </w:rPr>
-        <w:t>T</w:t>
-      </w:r>
-      <w:r>
-        <w:t>he difference between saving a file and making a commit?</w:t>
+          <w:rFonts w:hint="eastAsia"/>
+        </w:rPr>
+        <w:t>Who may likely take advantage of Github?</w:t>
       </w:r>
     </w:p>
     <w:p>
@@ -1014,56 +1141,18 @@
         <w:ind w:leftChars="0"/>
       </w:pPr>
       <w:r>
-        <w:t>Why do you think teams prefer using branches instead of editing the main project directly?</w:t>
-      </w:r>
-    </w:p>
-    <w:p>
-      <w:pPr>
-        <w:pStyle w:val="aa"/>
-        <w:numPr>
-          <w:ilvl w:val="0"/>
-          <w:numId w:val="2"/>
-        </w:numPr>
-        <w:spacing w:line="360" w:lineRule="auto"/>
-        <w:ind w:leftChars="0"/>
-      </w:pPr>
-      <w:r>
-        <w:rPr>
-          <w:rFonts w:hint="eastAsia"/>
-        </w:rPr>
-        <w:t xml:space="preserve">What </w:t>
-      </w:r>
-      <w:r>
-        <w:t>are</w:t>
-      </w:r>
-      <w:r>
-        <w:rPr>
-          <w:rFonts w:hint="eastAsia"/>
-        </w:rPr>
-        <w:t xml:space="preserve"> the three steps of making changes on Github?</w:t>
-      </w:r>
-    </w:p>
-    <w:p>
-      <w:pPr>
-        <w:pStyle w:val="aa"/>
-        <w:numPr>
-          <w:ilvl w:val="0"/>
-          <w:numId w:val="2"/>
-        </w:numPr>
-        <w:spacing w:line="360" w:lineRule="auto"/>
-        <w:ind w:leftChars="0"/>
-      </w:pPr>
-      <w:r>
-        <w:rPr>
-          <w:rFonts w:hint="eastAsia"/>
-        </w:rPr>
-        <w:t>Who may likely take advantage of Github?</w:t>
-      </w:r>
-    </w:p>
-    <w:p>
-      <w:pPr>
-        <w:spacing w:line="360" w:lineRule="auto"/>
-      </w:pPr>
+        <w:t xml:space="preserve">Do you know which </w:t>
+      </w:r>
+      <w:r>
+        <w:t>the most used language on GitHub is</w:t>
+      </w:r>
+      <w:r>
+        <w:rPr>
+          <w:rFonts w:eastAsia="MS Mincho" w:hint="eastAsia"/>
+          <w:lang w:eastAsia="ja-JP"/>
+        </w:rPr>
+        <w:t>?</w:t>
+      </w:r>
     </w:p>
     <w:p>
       <w:pPr>
@@ -1164,7 +1253,6 @@
         <w:rPr>
           <w:rFonts w:hint="eastAsia"/>
         </w:rPr>
-        <w:lastRenderedPageBreak/>
         <w:t>3.</w:t>
       </w:r>
       <w:r>
@@ -1227,7 +1315,7 @@
           <w:noProof/>
           <w:lang w:val="zh-TW"/>
         </w:rPr>
-        <w:t>2</w:t>
+        <w:t>1</w:t>
       </w:r>
     </w:fldSimple>
   </w:p>
@@ -2610,6 +2698,95 @@
       <w:lvlJc w:val="right"/>
       <w:pPr>
         <w:ind w:left="4320" w:hanging="480"/>
+      </w:pPr>
+    </w:lvl>
+  </w:abstractNum>
+  <w:abstractNum w:abstractNumId="13">
+    <w:nsid w:val="783E369A"/>
+    <w:multiLevelType w:val="hybridMultilevel"/>
+    <w:tmpl w:val="10AC1D6A"/>
+    <w:lvl w:ilvl="0" w:tplc="E39A3566">
+      <w:start w:val="1"/>
+      <w:numFmt w:val="upperLetter"/>
+      <w:lvlText w:val="%1."/>
+      <w:lvlJc w:val="left"/>
+      <w:pPr>
+        <w:ind w:left="840" w:hanging="360"/>
+      </w:pPr>
+      <w:rPr>
+        <w:rFonts w:hint="default"/>
+      </w:rPr>
+    </w:lvl>
+    <w:lvl w:ilvl="1" w:tplc="04090019" w:tentative="1">
+      <w:start w:val="1"/>
+      <w:numFmt w:val="ideographTraditional"/>
+      <w:lvlText w:val="%2、"/>
+      <w:lvlJc w:val="left"/>
+      <w:pPr>
+        <w:ind w:left="1440" w:hanging="480"/>
+      </w:pPr>
+    </w:lvl>
+    <w:lvl w:ilvl="2" w:tplc="0409001B" w:tentative="1">
+      <w:start w:val="1"/>
+      <w:numFmt w:val="lowerRoman"/>
+      <w:lvlText w:val="%3."/>
+      <w:lvlJc w:val="right"/>
+      <w:pPr>
+        <w:ind w:left="1920" w:hanging="480"/>
+      </w:pPr>
+    </w:lvl>
+    <w:lvl w:ilvl="3" w:tplc="0409000F" w:tentative="1">
+      <w:start w:val="1"/>
+      <w:numFmt w:val="decimal"/>
+      <w:lvlText w:val="%4."/>
+      <w:lvlJc w:val="left"/>
+      <w:pPr>
+        <w:ind w:left="2400" w:hanging="480"/>
+      </w:pPr>
+    </w:lvl>
+    <w:lvl w:ilvl="4" w:tplc="04090019" w:tentative="1">
+      <w:start w:val="1"/>
+      <w:numFmt w:val="ideographTraditional"/>
+      <w:lvlText w:val="%5、"/>
+      <w:lvlJc w:val="left"/>
+      <w:pPr>
+        <w:ind w:left="2880" w:hanging="480"/>
+      </w:pPr>
+    </w:lvl>
+    <w:lvl w:ilvl="5" w:tplc="0409001B" w:tentative="1">
+      <w:start w:val="1"/>
+      <w:numFmt w:val="lowerRoman"/>
+      <w:lvlText w:val="%6."/>
+      <w:lvlJc w:val="right"/>
+      <w:pPr>
+        <w:ind w:left="3360" w:hanging="480"/>
+      </w:pPr>
+    </w:lvl>
+    <w:lvl w:ilvl="6" w:tplc="0409000F" w:tentative="1">
+      <w:start w:val="1"/>
+      <w:numFmt w:val="decimal"/>
+      <w:lvlText w:val="%7."/>
+      <w:lvlJc w:val="left"/>
+      <w:pPr>
+        <w:ind w:left="3840" w:hanging="480"/>
+      </w:pPr>
+    </w:lvl>
+    <w:lvl w:ilvl="7" w:tplc="04090019" w:tentative="1">
+      <w:start w:val="1"/>
+      <w:numFmt w:val="ideographTraditional"/>
+      <w:lvlText w:val="%8、"/>
+      <w:lvlJc w:val="left"/>
+      <w:pPr>
+        <w:ind w:left="4320" w:hanging="480"/>
+      </w:pPr>
+    </w:lvl>
+    <w:lvl w:ilvl="8" w:tplc="0409001B" w:tentative="1">
+      <w:start w:val="1"/>
+      <w:numFmt w:val="lowerRoman"/>
+      <w:lvlText w:val="%9."/>
+      <w:lvlJc w:val="right"/>
+      <w:pPr>
+        <w:ind w:left="4800" w:hanging="480"/>
       </w:pPr>
     </w:lvl>
   </w:abstractNum>
@@ -2651,6 +2828,9 @@
   </w:num>
   <w:num w:numId="13">
     <w:abstractNumId w:val="2"/>
+  </w:num>
+  <w:num w:numId="14">
+    <w:abstractNumId w:val="13"/>
   </w:num>
 </w:numbering>
 </file>
@@ -3248,7 +3428,7 @@
   <a:extraClrSchemeLst/>
   <a:extLst>
     <a:ext uri="{05A4C25C-085E-4340-85A3-A5531E510DB2}">
-      <thm15:themeFamily xmlns:thm15="http://schemas.microsoft.com/office/thememl/2012/main" xmlns="" name="Office Theme" id="{62F939B6-93AF-4DB8-9C6B-D6C7DFDC589F}" vid="{4A3C46E8-61CC-4603-A589-7422A47A8E4A}"/>
+      <thm15:themeFamily xmlns="" xmlns:thm15="http://schemas.microsoft.com/office/thememl/2012/main" name="Office Theme" id="{62F939B6-93AF-4DB8-9C6B-D6C7DFDC589F}" vid="{4A3C46E8-61CC-4603-A589-7422A47A8E4A}"/>
     </a:ext>
   </a:extLst>
 </a:theme>

</xml_diff>

<commit_message>
Hope it is finished.
</commit_message>
<xml_diff>
--- a/11_30_merge_version.docx
+++ b/11_30_merge_version.docx
@@ -31,12 +31,73 @@
     <w:p>
       <w:pPr>
         <w:spacing w:line="360" w:lineRule="auto"/>
-      </w:pPr>
-    </w:p>
-    <w:p>
-      <w:pPr>
-        <w:spacing w:line="360" w:lineRule="auto"/>
-      </w:pPr>
+        <w:rPr>
+          <w:rFonts w:hint="eastAsia"/>
+        </w:rPr>
+      </w:pPr>
+      <w:r>
+        <w:rPr>
+          <w:rFonts w:hint="eastAsia"/>
+        </w:rPr>
+        <w:t>柯淇閎</w:t>
+      </w:r>
+      <w:r>
+        <w:rPr>
+          <w:rFonts w:hint="eastAsia"/>
+        </w:rPr>
+        <w:t xml:space="preserve"> F74146814 </w:t>
+      </w:r>
+      <w:r>
+        <w:rPr>
+          <w:rFonts w:hint="eastAsia"/>
+        </w:rPr>
+        <w:t>資訊</w:t>
+      </w:r>
+      <w:proofErr w:type="gramStart"/>
+      <w:r>
+        <w:rPr>
+          <w:rFonts w:hint="eastAsia"/>
+        </w:rPr>
+        <w:t>一</w:t>
+      </w:r>
+      <w:proofErr w:type="gramEnd"/>
+    </w:p>
+    <w:p>
+      <w:pPr>
+        <w:spacing w:line="360" w:lineRule="auto"/>
+      </w:pPr>
+      <w:r>
+        <w:rPr>
+          <w:rFonts w:hint="eastAsia"/>
+        </w:rPr>
+        <w:t>許程鈞</w:t>
+      </w:r>
+      <w:r>
+        <w:rPr>
+          <w:rFonts w:hint="eastAsia"/>
+        </w:rPr>
+        <w:t xml:space="preserve"> </w:t>
+      </w:r>
+      <w:r>
+        <w:rPr>
+          <w:rFonts w:hint="eastAsia"/>
+        </w:rPr>
+        <w:t xml:space="preserve">F14141105 </w:t>
+      </w:r>
+      <w:r>
+        <w:rPr>
+          <w:rFonts w:hint="eastAsia"/>
+        </w:rPr>
+        <w:t>系統</w:t>
+      </w:r>
+      <w:proofErr w:type="gramStart"/>
+      <w:r>
+        <w:rPr>
+          <w:rFonts w:hint="eastAsia"/>
+        </w:rPr>
+        <w:t>一</w:t>
+      </w:r>
+      <w:proofErr w:type="gramEnd"/>
     </w:p>
     <w:p>
       <w:pPr>
@@ -143,6 +204,7 @@
       <w:pPr>
         <w:spacing w:line="360" w:lineRule="auto"/>
         <w:rPr>
+          <w:rFonts w:hint="eastAsia"/>
           <w:b/>
           <w:sz w:val="32"/>
         </w:rPr>
@@ -158,11 +220,20 @@
     <w:p>
       <w:pPr>
         <w:spacing w:line="360" w:lineRule="auto"/>
-        <w:ind w:firstLine="480"/>
-        <w:rPr>
-          <w:sz w:val="32"/>
-        </w:rPr>
-      </w:pPr>
+        <w:rPr>
+          <w:rFonts w:hint="eastAsia"/>
+          <w:b/>
+          <w:sz w:val="32"/>
+        </w:rPr>
+      </w:pPr>
+      <w:r>
+        <w:rPr>
+          <w:rFonts w:hint="eastAsia"/>
+          <w:b/>
+          <w:sz w:val="32"/>
+        </w:rPr>
+        <w:t xml:space="preserve">  </w:t>
+      </w:r>
       <w:r>
         <w:rPr>
           <w:rFonts w:hint="eastAsia"/>
@@ -188,11 +259,127 @@
     <w:p>
       <w:pPr>
         <w:spacing w:line="360" w:lineRule="auto"/>
-        <w:ind w:firstLine="480"/>
-        <w:rPr>
-          <w:sz w:val="32"/>
-        </w:rPr>
-      </w:pPr>
+        <w:rPr>
+          <w:rFonts w:hint="eastAsia"/>
+          <w:b/>
+          <w:sz w:val="32"/>
+        </w:rPr>
+      </w:pPr>
+      <w:r>
+        <w:rPr>
+          <w:rFonts w:hint="eastAsia"/>
+          <w:b/>
+          <w:sz w:val="32"/>
+        </w:rPr>
+        <w:t xml:space="preserve">    </w:t>
+      </w:r>
+      <w:r>
+        <w:rPr>
+          <w:rFonts w:hint="eastAsia"/>
+          <w:sz w:val="32"/>
+        </w:rPr>
+        <w:t>1.</w:t>
+      </w:r>
+      <w:r>
+        <w:rPr>
+          <w:rFonts w:hint="eastAsia"/>
+          <w:b/>
+          <w:sz w:val="32"/>
+        </w:rPr>
+        <w:t xml:space="preserve"> </w:t>
+      </w:r>
+      <w:r>
+        <w:rPr>
+          <w:sz w:val="32"/>
+        </w:rPr>
+        <w:t xml:space="preserve">GitHub launched in 2008 by Tom Preston-Werner, Chris Wanstrath, PJ </w:t>
+      </w:r>
+      <w:r>
+        <w:rPr>
+          <w:rFonts w:hint="eastAsia"/>
+          <w:sz w:val="32"/>
+        </w:rPr>
+        <w:t xml:space="preserve">  </w:t>
+      </w:r>
+      <w:r>
+        <w:rPr>
+          <w:rFonts w:hint="eastAsia"/>
+          <w:sz w:val="32"/>
+        </w:rPr>
+        <w:tab/>
+        <w:t xml:space="preserve">   </w:t>
+      </w:r>
+      <w:r>
+        <w:rPr>
+          <w:sz w:val="32"/>
+        </w:rPr>
+        <w:t xml:space="preserve">Hyett, and Scott Chacon. It was created as a platform to help developers </w:t>
+      </w:r>
+      <w:r>
+        <w:rPr>
+          <w:rFonts w:hint="eastAsia"/>
+          <w:sz w:val="32"/>
+        </w:rPr>
+        <w:t xml:space="preserve">  </w:t>
+      </w:r>
+      <w:r>
+        <w:rPr>
+          <w:rFonts w:hint="eastAsia"/>
+          <w:sz w:val="32"/>
+        </w:rPr>
+        <w:tab/>
+      </w:r>
+      <w:r>
+        <w:rPr>
+          <w:rFonts w:hint="eastAsia"/>
+          <w:sz w:val="32"/>
+        </w:rPr>
+        <w:tab/>
+      </w:r>
+      <w:r>
+        <w:rPr>
+          <w:sz w:val="32"/>
+        </w:rPr>
+        <w:t xml:space="preserve">host and share Git repositories in a user-friendly and collaborative </w:t>
+      </w:r>
+      <w:r>
+        <w:rPr>
+          <w:rFonts w:hint="eastAsia"/>
+          <w:sz w:val="32"/>
+        </w:rPr>
+        <w:tab/>
+      </w:r>
+      <w:r>
+        <w:rPr>
+          <w:rFonts w:hint="eastAsia"/>
+          <w:sz w:val="32"/>
+        </w:rPr>
+        <w:tab/>
+        <w:t xml:space="preserve">   </w:t>
+      </w:r>
+      <w:r>
+        <w:rPr>
+          <w:sz w:val="32"/>
+        </w:rPr>
+        <w:t>environment.</w:t>
+      </w:r>
+    </w:p>
+    <w:p>
+      <w:pPr>
+        <w:spacing w:line="360" w:lineRule="auto"/>
+        <w:rPr>
+          <w:rFonts w:hint="eastAsia"/>
+          <w:sz w:val="32"/>
+        </w:rPr>
+      </w:pPr>
+      <w:r>
+        <w:rPr>
+          <w:rFonts w:hint="eastAsia"/>
+          <w:b/>
+          <w:sz w:val="32"/>
+        </w:rPr>
+        <w:t xml:space="preserve">  </w:t>
+      </w:r>
       <w:r>
         <w:rPr>
           <w:rFonts w:hint="eastAsia"/>
@@ -219,15 +406,309 @@
       <w:pPr>
         <w:spacing w:line="360" w:lineRule="auto"/>
         <w:rPr>
+          <w:rFonts w:hint="eastAsia"/>
+          <w:sz w:val="32"/>
+        </w:rPr>
+      </w:pPr>
+      <w:r>
+        <w:rPr>
+          <w:rFonts w:hint="eastAsia"/>
+          <w:sz w:val="32"/>
+        </w:rPr>
+        <w:t xml:space="preserve">    1. </w:t>
+      </w:r>
+      <w:r>
+        <w:rPr>
+          <w:sz w:val="32"/>
+        </w:rPr>
+        <w:t>Learning Resources</w:t>
+      </w:r>
+      <w:r>
+        <w:rPr>
+          <w:rFonts w:hint="eastAsia"/>
+          <w:sz w:val="32"/>
+        </w:rPr>
+        <w:t xml:space="preserve">: </w:t>
+      </w:r>
+      <w:r>
+        <w:rPr>
+          <w:sz w:val="32"/>
+        </w:rPr>
+        <w:t xml:space="preserve">GitHub has a huge community with tutorials, </w:t>
+      </w:r>
+      <w:r>
+        <w:rPr>
+          <w:rFonts w:hint="eastAsia"/>
+          <w:sz w:val="32"/>
+        </w:rPr>
+        <w:tab/>
+        <w:t xml:space="preserve">  </w:t>
+      </w:r>
+      <w:r>
+        <w:rPr>
+          <w:rFonts w:hint="eastAsia"/>
+          <w:sz w:val="32"/>
+        </w:rPr>
+        <w:tab/>
+      </w:r>
+      <w:r>
+        <w:rPr>
+          <w:rFonts w:hint="eastAsia"/>
+          <w:sz w:val="32"/>
+        </w:rPr>
+        <w:tab/>
+      </w:r>
+      <w:r>
+        <w:rPr>
+          <w:rFonts w:hint="eastAsia"/>
+          <w:sz w:val="32"/>
+        </w:rPr>
+        <w:tab/>
+      </w:r>
+      <w:r>
+        <w:rPr>
+          <w:sz w:val="32"/>
+        </w:rPr>
+        <w:t xml:space="preserve">examples, and open-source projects, providing valuable learning </w:t>
+      </w:r>
+      <w:r>
+        <w:rPr>
+          <w:rFonts w:hint="eastAsia"/>
+          <w:sz w:val="32"/>
+        </w:rPr>
+        <w:tab/>
+      </w:r>
+      <w:r>
+        <w:rPr>
+          <w:rFonts w:hint="eastAsia"/>
+          <w:sz w:val="32"/>
+        </w:rPr>
+        <w:tab/>
+      </w:r>
+      <w:r>
+        <w:rPr>
+          <w:rFonts w:hint="eastAsia"/>
+          <w:sz w:val="32"/>
+        </w:rPr>
+        <w:tab/>
+      </w:r>
+      <w:r>
+        <w:rPr>
+          <w:rFonts w:hint="eastAsia"/>
+          <w:sz w:val="32"/>
+        </w:rPr>
+        <w:tab/>
+      </w:r>
+      <w:r>
+        <w:rPr>
+          <w:sz w:val="32"/>
+        </w:rPr>
+        <w:t>resources for students looking to enhance their coding skills.</w:t>
+      </w:r>
+    </w:p>
+    <w:p>
+      <w:pPr>
+        <w:spacing w:line="360" w:lineRule="auto"/>
+        <w:rPr>
+          <w:rFonts w:hint="eastAsia"/>
           <w:b/>
           <w:sz w:val="32"/>
         </w:rPr>
       </w:pPr>
       <w:r>
         <w:rPr>
+          <w:rFonts w:hint="eastAsia"/>
+          <w:sz w:val="32"/>
+        </w:rPr>
+        <w:t xml:space="preserve">    2. </w:t>
+      </w:r>
+      <w:r>
+        <w:rPr>
+          <w:sz w:val="32"/>
+        </w:rPr>
+        <w:t>Industry Standard Tool</w:t>
+      </w:r>
+      <w:r>
+        <w:rPr>
+          <w:rFonts w:hint="eastAsia"/>
+          <w:sz w:val="32"/>
+        </w:rPr>
+        <w:t xml:space="preserve">: </w:t>
+      </w:r>
+      <w:r>
+        <w:rPr>
+          <w:sz w:val="32"/>
+        </w:rPr>
+        <w:t xml:space="preserve">Many companies use GitHub for version control, </w:t>
+      </w:r>
+      <w:r>
+        <w:rPr>
+          <w:rFonts w:hint="eastAsia"/>
+          <w:sz w:val="32"/>
+        </w:rPr>
+        <w:t xml:space="preserve">  </w:t>
+      </w:r>
+      <w:r>
+        <w:rPr>
+          <w:rFonts w:hint="eastAsia"/>
+          <w:sz w:val="32"/>
+        </w:rPr>
+        <w:tab/>
+      </w:r>
+      <w:r>
+        <w:rPr>
+          <w:rFonts w:hint="eastAsia"/>
+          <w:sz w:val="32"/>
+        </w:rPr>
+        <w:tab/>
+      </w:r>
+      <w:r>
+        <w:rPr>
+          <w:sz w:val="32"/>
+        </w:rPr>
+        <w:t xml:space="preserve">so learning it gives students a competitive edge when applying for </w:t>
+      </w:r>
+      <w:r>
+        <w:rPr>
+          <w:rFonts w:hint="eastAsia"/>
+          <w:sz w:val="32"/>
+        </w:rPr>
+        <w:tab/>
+      </w:r>
+      <w:r>
+        <w:rPr>
+          <w:rFonts w:hint="eastAsia"/>
+          <w:sz w:val="32"/>
+        </w:rPr>
+        <w:tab/>
+      </w:r>
+      <w:r>
+        <w:rPr>
+          <w:rFonts w:hint="eastAsia"/>
+          <w:sz w:val="32"/>
+        </w:rPr>
+        <w:tab/>
+      </w:r>
+      <w:r>
+        <w:rPr>
+          <w:sz w:val="32"/>
+        </w:rPr>
+        <w:t>internships or jobs in tech.</w:t>
+      </w:r>
+    </w:p>
+    <w:p>
+      <w:pPr>
+        <w:spacing w:line="360" w:lineRule="auto"/>
+        <w:rPr>
           <w:b/>
           <w:sz w:val="32"/>
         </w:rPr>
+      </w:pPr>
+      <w:r>
+        <w:rPr>
+          <w:rFonts w:hint="eastAsia"/>
+          <w:b/>
+          <w:sz w:val="32"/>
+        </w:rPr>
+        <w:t xml:space="preserve">    </w:t>
+      </w:r>
+      <w:r>
+        <w:rPr>
+          <w:rFonts w:hint="eastAsia"/>
+          <w:sz w:val="32"/>
+        </w:rPr>
+        <w:t>3.</w:t>
+      </w:r>
+      <w:r>
+        <w:rPr>
+          <w:rFonts w:hint="eastAsia"/>
+          <w:b/>
+          <w:sz w:val="32"/>
+        </w:rPr>
+        <w:t xml:space="preserve"> </w:t>
+      </w:r>
+      <w:r>
+        <w:rPr>
+          <w:sz w:val="32"/>
+        </w:rPr>
+        <w:t>Personal Portfolio</w:t>
+      </w:r>
+      <w:r>
+        <w:rPr>
+          <w:rFonts w:hint="eastAsia"/>
+          <w:sz w:val="32"/>
+        </w:rPr>
+        <w:t xml:space="preserve">: </w:t>
+      </w:r>
+      <w:r>
+        <w:rPr>
+          <w:sz w:val="32"/>
+        </w:rPr>
+        <w:t xml:space="preserve">Students can use GitHub to showcase their projects, </w:t>
+      </w:r>
+      <w:r>
+        <w:rPr>
+          <w:rFonts w:hint="eastAsia"/>
+          <w:sz w:val="32"/>
+        </w:rPr>
+        <w:tab/>
+      </w:r>
+      <w:r>
+        <w:rPr>
+          <w:rFonts w:hint="eastAsia"/>
+          <w:sz w:val="32"/>
+        </w:rPr>
+        <w:tab/>
+      </w:r>
+      <w:r>
+        <w:rPr>
+          <w:sz w:val="32"/>
+        </w:rPr>
+        <w:t xml:space="preserve">code, and contributions to open-source projects, creating a strong </w:t>
+      </w:r>
+      <w:r>
+        <w:rPr>
+          <w:rFonts w:hint="eastAsia"/>
+          <w:sz w:val="32"/>
+        </w:rPr>
+        <w:tab/>
+      </w:r>
+      <w:r>
+        <w:rPr>
+          <w:rFonts w:hint="eastAsia"/>
+          <w:sz w:val="32"/>
+        </w:rPr>
+        <w:tab/>
+      </w:r>
+      <w:r>
+        <w:rPr>
+          <w:rFonts w:hint="eastAsia"/>
+          <w:sz w:val="32"/>
+        </w:rPr>
+        <w:tab/>
+      </w:r>
+      <w:r>
+        <w:rPr>
+          <w:sz w:val="32"/>
+        </w:rPr>
+        <w:t>portfolio for potential employers.</w:t>
+      </w:r>
+    </w:p>
+    <w:p>
+      <w:pPr>
+        <w:spacing w:line="360" w:lineRule="auto"/>
+        <w:rPr>
+          <w:rFonts w:hint="eastAsia"/>
+          <w:b/>
+          <w:sz w:val="32"/>
+        </w:rPr>
+      </w:pPr>
+      <w:r>
+        <w:rPr>
+          <w:b/>
+          <w:sz w:val="32"/>
+        </w:rPr>
+        <w:lastRenderedPageBreak/>
         <w:t>II.</w:t>
       </w:r>
       <w:r>
@@ -243,36 +724,47 @@
       <w:pPr>
         <w:spacing w:line="360" w:lineRule="auto"/>
         <w:rPr>
-          <w:sz w:val="32"/>
-        </w:rPr>
-      </w:pPr>
-      <w:r>
-        <w:rPr>
           <w:rFonts w:hint="eastAsia"/>
           <w:b/>
           <w:sz w:val="32"/>
         </w:rPr>
-        <w:tab/>
-      </w:r>
-      <w:r>
-        <w:rPr>
-          <w:rFonts w:hint="eastAsia"/>
-          <w:sz w:val="32"/>
-        </w:rPr>
-        <w:t xml:space="preserve">(All of the above sections include </w:t>
-      </w:r>
-      <w:r>
-        <w:rPr>
-          <w:sz w:val="32"/>
-        </w:rPr>
-        <w:t>demonstrations</w:t>
-      </w:r>
-      <w:r>
-        <w:rPr>
-          <w:rFonts w:hint="eastAsia"/>
-          <w:sz w:val="32"/>
-        </w:rPr>
-        <w:t xml:space="preserve"> and purpose</w:t>
+      </w:pPr>
+      <w:r>
+        <w:rPr>
+          <w:rFonts w:hint="eastAsia"/>
+          <w:b/>
+          <w:sz w:val="32"/>
+        </w:rPr>
+        <w:t xml:space="preserve">  </w:t>
+      </w:r>
+      <w:r>
+        <w:rPr>
+          <w:rFonts w:hint="eastAsia"/>
+          <w:sz w:val="32"/>
+        </w:rPr>
+        <w:t>A.</w:t>
+      </w:r>
+      <w:r>
+        <w:rPr>
+          <w:rFonts w:hint="eastAsia"/>
+          <w:b/>
+          <w:sz w:val="32"/>
+        </w:rPr>
+        <w:t xml:space="preserve"> </w:t>
+      </w:r>
+      <w:r>
+        <w:rPr>
+          <w:rFonts w:hint="eastAsia"/>
+          <w:sz w:val="32"/>
+        </w:rPr>
+        <w:t>Basic c</w:t>
+      </w:r>
+      <w:r>
+        <w:rPr>
+          <w:rFonts w:hint="eastAsia"/>
+          <w:sz w:val="32"/>
+        </w:rPr>
+        <w:t>ommand</w:t>
       </w:r>
       <w:r>
         <w:rPr>
@@ -281,795 +773,2283 @@
         </w:rPr>
         <w:t>s</w:t>
       </w:r>
-      <w:r>
-        <w:rPr>
-          <w:rFonts w:hint="eastAsia"/>
-          <w:sz w:val="32"/>
-        </w:rPr>
+    </w:p>
+    <w:p>
+      <w:pPr>
+        <w:spacing w:line="360" w:lineRule="auto"/>
+        <w:rPr>
+          <w:b/>
+          <w:sz w:val="32"/>
+        </w:rPr>
+      </w:pPr>
+      <w:r>
+        <w:rPr>
+          <w:rFonts w:hint="eastAsia"/>
+          <w:b/>
+          <w:sz w:val="32"/>
+        </w:rPr>
+        <w:t xml:space="preserve">    </w:t>
+      </w:r>
+      <w:r>
+        <w:rPr>
+          <w:rFonts w:hint="eastAsia"/>
+          <w:sz w:val="32"/>
+        </w:rPr>
+        <w:t>1</w:t>
+      </w:r>
+      <w:r>
+        <w:rPr>
+          <w:rFonts w:hint="eastAsia"/>
+          <w:sz w:val="32"/>
+        </w:rPr>
+        <w:t>.</w:t>
+      </w:r>
+      <w:r>
+        <w:rPr>
+          <w:rFonts w:hint="eastAsia"/>
+          <w:sz w:val="32"/>
+        </w:rPr>
+        <w:t xml:space="preserve"> </w:t>
+      </w:r>
+      <w:r>
+        <w:rPr>
+          <w:sz w:val="32"/>
+        </w:rPr>
+        <w:t>Cd</w:t>
+      </w:r>
+      <w:r>
+        <w:rPr>
+          <w:rFonts w:hint="eastAsia"/>
+          <w:sz w:val="32"/>
+        </w:rPr>
+        <w:t xml:space="preserve">: </w:t>
+      </w:r>
+      <w:r>
+        <w:rPr>
+          <w:sz w:val="32"/>
+        </w:rPr>
+        <w:t>Change Directory command is used to change your</w:t>
+      </w:r>
+      <w:r>
+        <w:rPr>
+          <w:rFonts w:hint="eastAsia"/>
+          <w:sz w:val="32"/>
+        </w:rPr>
+        <w:t xml:space="preserve"> </w:t>
+      </w:r>
+      <w:r>
+        <w:rPr>
+          <w:sz w:val="32"/>
+        </w:rPr>
+        <w:t>current</w:t>
+      </w:r>
+      <w:r>
+        <w:rPr>
+          <w:rFonts w:hint="eastAsia"/>
+          <w:sz w:val="32"/>
+        </w:rPr>
+        <w:t xml:space="preserve">      </w:t>
+      </w:r>
+      <w:r>
+        <w:rPr>
+          <w:rFonts w:hint="eastAsia"/>
+          <w:sz w:val="32"/>
+        </w:rPr>
+        <w:tab/>
+      </w:r>
+      <w:r>
+        <w:rPr>
+          <w:rFonts w:hint="eastAsia"/>
+          <w:sz w:val="32"/>
+        </w:rPr>
+        <w:tab/>
+        <w:t xml:space="preserve"> </w:t>
+      </w:r>
+      <w:r>
+        <w:rPr>
+          <w:rFonts w:hint="eastAsia"/>
+          <w:sz w:val="32"/>
+        </w:rPr>
+        <w:tab/>
+      </w:r>
+      <w:r>
+        <w:rPr>
+          <w:sz w:val="32"/>
+        </w:rPr>
+        <w:t>working directory. It allows yo</w:t>
+      </w:r>
+      <w:r>
+        <w:rPr>
+          <w:sz w:val="32"/>
+        </w:rPr>
+        <w:t>u to navigate between different</w:t>
+      </w:r>
+      <w:r>
+        <w:rPr>
+          <w:rFonts w:hint="eastAsia"/>
+          <w:sz w:val="32"/>
+        </w:rPr>
+        <w:t xml:space="preserve"> </w:t>
+      </w:r>
+      <w:r>
+        <w:rPr>
+          <w:sz w:val="32"/>
+        </w:rPr>
+        <w:t xml:space="preserve">folders </w:t>
+      </w:r>
+      <w:r>
+        <w:rPr>
+          <w:rFonts w:hint="eastAsia"/>
+          <w:sz w:val="32"/>
+        </w:rPr>
+        <w:t xml:space="preserve"> </w:t>
+      </w:r>
+      <w:r>
+        <w:rPr>
+          <w:rFonts w:hint="eastAsia"/>
+          <w:sz w:val="32"/>
+        </w:rPr>
+        <w:t xml:space="preserve">   </w:t>
+      </w:r>
+      <w:r>
+        <w:rPr>
+          <w:rFonts w:hint="eastAsia"/>
+          <w:sz w:val="32"/>
+        </w:rPr>
+        <w:tab/>
+      </w:r>
+      <w:r>
+        <w:rPr>
+          <w:rFonts w:hint="eastAsia"/>
+          <w:sz w:val="32"/>
+        </w:rPr>
+        <w:tab/>
+      </w:r>
+      <w:r>
+        <w:rPr>
+          <w:sz w:val="32"/>
+        </w:rPr>
+        <w:t>in the file system.</w:t>
+      </w:r>
+    </w:p>
+    <w:p>
+      <w:pPr>
+        <w:spacing w:line="360" w:lineRule="auto"/>
+        <w:rPr>
+          <w:sz w:val="32"/>
+        </w:rPr>
+      </w:pPr>
+      <w:r>
+        <w:rPr>
+          <w:rFonts w:hint="eastAsia"/>
+          <w:sz w:val="32"/>
+        </w:rPr>
+        <w:tab/>
+      </w:r>
+      <w:r>
+        <w:rPr>
+          <w:rFonts w:hint="eastAsia"/>
+          <w:sz w:val="32"/>
+        </w:rPr>
+        <w:t xml:space="preserve"> </w:t>
+      </w:r>
+      <w:r>
+        <w:rPr>
+          <w:rFonts w:hint="eastAsia"/>
+          <w:sz w:val="32"/>
+        </w:rPr>
+        <w:t>2</w:t>
+      </w:r>
+      <w:r>
+        <w:rPr>
+          <w:rFonts w:hint="eastAsia"/>
+          <w:sz w:val="32"/>
+        </w:rPr>
+        <w:t xml:space="preserve">. </w:t>
+      </w:r>
+      <w:r>
+        <w:rPr>
+          <w:sz w:val="32"/>
+        </w:rPr>
+        <w:t>Git</w:t>
+      </w:r>
+      <w:r>
+        <w:rPr>
+          <w:rFonts w:hint="eastAsia"/>
+          <w:sz w:val="32"/>
+        </w:rPr>
+        <w:t xml:space="preserve"> clone</w:t>
+      </w:r>
+      <w:r>
+        <w:rPr>
+          <w:rFonts w:hint="eastAsia"/>
+          <w:sz w:val="32"/>
+        </w:rPr>
+        <w:t xml:space="preserve">: </w:t>
+      </w:r>
+      <w:r>
+        <w:rPr>
+          <w:sz w:val="32"/>
+        </w:rPr>
+        <w:t>Creates a copy of a remote repository on your local</w:t>
+      </w:r>
+      <w:r>
+        <w:rPr>
+          <w:rFonts w:hint="eastAsia"/>
+          <w:sz w:val="32"/>
+        </w:rPr>
+        <w:t xml:space="preserve"> </w:t>
+      </w:r>
+      <w:r>
+        <w:rPr>
+          <w:rFonts w:hint="eastAsia"/>
+          <w:sz w:val="32"/>
+        </w:rPr>
+        <w:tab/>
+      </w:r>
+      <w:r>
+        <w:rPr>
+          <w:rFonts w:hint="eastAsia"/>
+          <w:sz w:val="32"/>
+        </w:rPr>
+        <w:tab/>
+      </w:r>
+      <w:r>
+        <w:rPr>
+          <w:rFonts w:hint="eastAsia"/>
+          <w:sz w:val="32"/>
+        </w:rPr>
+        <w:tab/>
+      </w:r>
+      <w:r>
+        <w:rPr>
+          <w:rFonts w:hint="eastAsia"/>
+          <w:sz w:val="32"/>
+        </w:rPr>
+        <w:tab/>
+        <w:t xml:space="preserve">  </w:t>
+      </w:r>
+      <w:r>
+        <w:rPr>
+          <w:rFonts w:hint="eastAsia"/>
+          <w:sz w:val="32"/>
+        </w:rPr>
+        <w:t xml:space="preserve"> </w:t>
+      </w:r>
+      <w:r>
+        <w:rPr>
+          <w:rFonts w:hint="eastAsia"/>
+          <w:sz w:val="32"/>
+        </w:rPr>
+        <w:t>m</w:t>
+      </w:r>
+      <w:r>
+        <w:rPr>
+          <w:sz w:val="32"/>
+        </w:rPr>
+        <w:t>achine.</w:t>
+      </w:r>
+    </w:p>
+    <w:p>
+      <w:pPr>
+        <w:spacing w:line="360" w:lineRule="auto"/>
+        <w:rPr>
+          <w:sz w:val="32"/>
+        </w:rPr>
+      </w:pPr>
+      <w:r>
+        <w:rPr>
+          <w:rFonts w:hint="eastAsia"/>
+          <w:sz w:val="32"/>
+        </w:rPr>
+        <w:tab/>
+      </w:r>
+      <w:r>
+        <w:rPr>
+          <w:rFonts w:hint="eastAsia"/>
+          <w:sz w:val="32"/>
+        </w:rPr>
+        <w:t xml:space="preserve"> </w:t>
+      </w:r>
+      <w:r>
+        <w:rPr>
+          <w:rFonts w:hint="eastAsia"/>
+          <w:sz w:val="32"/>
+        </w:rPr>
+        <w:t>3. G</w:t>
+      </w:r>
+      <w:r>
+        <w:rPr>
+          <w:rFonts w:hint="eastAsia"/>
+          <w:sz w:val="32"/>
+        </w:rPr>
+        <w:t>it status</w:t>
+      </w:r>
+      <w:r>
+        <w:rPr>
+          <w:rFonts w:hint="eastAsia"/>
+          <w:sz w:val="32"/>
+        </w:rPr>
+        <w:t xml:space="preserve">: </w:t>
+      </w:r>
+      <w:r>
+        <w:rPr>
+          <w:sz w:val="32"/>
+        </w:rPr>
+        <w:t xml:space="preserve">Displays the state of the working directory and the staging </w:t>
+      </w:r>
+      <w:r>
+        <w:rPr>
+          <w:rFonts w:hint="eastAsia"/>
+          <w:sz w:val="32"/>
+        </w:rPr>
+        <w:tab/>
+      </w:r>
+      <w:r>
+        <w:rPr>
+          <w:rFonts w:hint="eastAsia"/>
+          <w:sz w:val="32"/>
+        </w:rPr>
+        <w:tab/>
+        <w:t xml:space="preserve">  </w:t>
+      </w:r>
+      <w:r>
+        <w:rPr>
+          <w:rFonts w:hint="eastAsia"/>
+          <w:sz w:val="32"/>
+        </w:rPr>
+        <w:t xml:space="preserve"> </w:t>
+      </w:r>
+      <w:r>
+        <w:rPr>
+          <w:sz w:val="32"/>
+        </w:rPr>
+        <w:t>area, showing which changes are staged, unstaged, or untracked.</w:t>
+      </w:r>
+    </w:p>
+    <w:p>
+      <w:pPr>
+        <w:spacing w:line="360" w:lineRule="auto"/>
+        <w:rPr>
+          <w:sz w:val="32"/>
+        </w:rPr>
+      </w:pPr>
+      <w:r>
+        <w:rPr>
+          <w:rFonts w:hint="eastAsia"/>
+          <w:sz w:val="32"/>
+        </w:rPr>
+        <w:tab/>
+      </w:r>
+      <w:r>
+        <w:rPr>
+          <w:rFonts w:hint="eastAsia"/>
+          <w:sz w:val="32"/>
+        </w:rPr>
+        <w:t xml:space="preserve"> </w:t>
+      </w:r>
+      <w:r>
+        <w:rPr>
+          <w:rFonts w:hint="eastAsia"/>
+          <w:sz w:val="32"/>
+        </w:rPr>
+        <w:t>4. G</w:t>
+      </w:r>
+      <w:r>
+        <w:rPr>
+          <w:rFonts w:hint="eastAsia"/>
+          <w:sz w:val="32"/>
+        </w:rPr>
+        <w:t>it add</w:t>
+      </w:r>
+      <w:r>
+        <w:rPr>
+          <w:rFonts w:hint="eastAsia"/>
+          <w:sz w:val="32"/>
+        </w:rPr>
+        <w:t xml:space="preserve">: </w:t>
+      </w:r>
+      <w:r>
+        <w:rPr>
+          <w:sz w:val="32"/>
+        </w:rPr>
+        <w:t xml:space="preserve">Adds changes in the working directory to the staging area, </w:t>
+      </w:r>
+      <w:r>
+        <w:rPr>
+          <w:rFonts w:hint="eastAsia"/>
+          <w:sz w:val="32"/>
+        </w:rPr>
+        <w:tab/>
+      </w:r>
+      <w:r>
+        <w:rPr>
+          <w:rFonts w:hint="eastAsia"/>
+          <w:sz w:val="32"/>
+        </w:rPr>
+        <w:tab/>
+      </w:r>
+      <w:r>
+        <w:rPr>
+          <w:rFonts w:hint="eastAsia"/>
+          <w:sz w:val="32"/>
+        </w:rPr>
+        <w:tab/>
+      </w:r>
+      <w:r>
+        <w:rPr>
+          <w:sz w:val="32"/>
+        </w:rPr>
+        <w:t>preparing them for the next commit.</w:t>
+      </w:r>
+    </w:p>
+    <w:p>
+      <w:pPr>
+        <w:spacing w:line="360" w:lineRule="auto"/>
+        <w:rPr>
+          <w:sz w:val="32"/>
+        </w:rPr>
+      </w:pPr>
+      <w:r>
+        <w:rPr>
+          <w:rFonts w:hint="eastAsia"/>
+          <w:sz w:val="32"/>
+        </w:rPr>
+        <w:tab/>
+      </w:r>
+      <w:r>
+        <w:rPr>
+          <w:rFonts w:hint="eastAsia"/>
+          <w:sz w:val="32"/>
+        </w:rPr>
+        <w:t xml:space="preserve"> </w:t>
+      </w:r>
+      <w:r>
+        <w:rPr>
+          <w:rFonts w:hint="eastAsia"/>
+          <w:sz w:val="32"/>
+        </w:rPr>
+        <w:t>5. G</w:t>
+      </w:r>
+      <w:r>
+        <w:rPr>
+          <w:rFonts w:hint="eastAsia"/>
+          <w:sz w:val="32"/>
+        </w:rPr>
+        <w:t>it commit</w:t>
+      </w:r>
+      <w:r>
+        <w:rPr>
+          <w:rFonts w:hint="eastAsia"/>
+          <w:sz w:val="32"/>
+        </w:rPr>
+        <w:t xml:space="preserve">: </w:t>
+      </w:r>
+      <w:r>
+        <w:rPr>
+          <w:sz w:val="32"/>
+        </w:rPr>
+        <w:t xml:space="preserve">Captures a snapshot of the currently staged changes to </w:t>
+      </w:r>
+      <w:r>
+        <w:rPr>
+          <w:rFonts w:hint="eastAsia"/>
+          <w:sz w:val="32"/>
+        </w:rPr>
+        <w:tab/>
+      </w:r>
+      <w:r>
+        <w:rPr>
+          <w:rFonts w:hint="eastAsia"/>
+          <w:sz w:val="32"/>
+        </w:rPr>
+        <w:tab/>
+        <w:t xml:space="preserve">  </w:t>
+      </w:r>
+      <w:r>
+        <w:rPr>
+          <w:rFonts w:hint="eastAsia"/>
+          <w:sz w:val="32"/>
+        </w:rPr>
+        <w:t xml:space="preserve"> </w:t>
+      </w:r>
+      <w:r>
+        <w:rPr>
+          <w:sz w:val="32"/>
+        </w:rPr>
+        <w:t>the project history, usually accompanied by a descriptive message.</w:t>
+      </w:r>
+    </w:p>
+    <w:p>
+      <w:pPr>
+        <w:spacing w:line="360" w:lineRule="auto"/>
+        <w:rPr>
+          <w:rFonts w:hint="eastAsia"/>
+          <w:sz w:val="32"/>
+        </w:rPr>
+      </w:pPr>
+      <w:r>
+        <w:rPr>
+          <w:rFonts w:hint="eastAsia"/>
+          <w:sz w:val="32"/>
+        </w:rPr>
+        <w:tab/>
+      </w:r>
+      <w:r>
+        <w:rPr>
+          <w:rFonts w:hint="eastAsia"/>
+          <w:sz w:val="32"/>
+        </w:rPr>
+        <w:t xml:space="preserve"> </w:t>
+      </w:r>
+      <w:r>
+        <w:rPr>
+          <w:rFonts w:hint="eastAsia"/>
+          <w:sz w:val="32"/>
+        </w:rPr>
+        <w:t>6</w:t>
+      </w:r>
+      <w:r>
+        <w:rPr>
+          <w:rFonts w:hint="eastAsia"/>
+          <w:sz w:val="32"/>
+        </w:rPr>
+        <w:t>.</w:t>
+      </w:r>
+      <w:r>
+        <w:rPr>
+          <w:rFonts w:hint="eastAsia"/>
+          <w:sz w:val="32"/>
+        </w:rPr>
+        <w:t xml:space="preserve"> G</w:t>
+      </w:r>
+      <w:r>
+        <w:rPr>
+          <w:rFonts w:hint="eastAsia"/>
+          <w:sz w:val="32"/>
+        </w:rPr>
+        <w:t>it push</w:t>
+      </w:r>
+      <w:r>
+        <w:rPr>
+          <w:rFonts w:hint="eastAsia"/>
+          <w:sz w:val="32"/>
+        </w:rPr>
+        <w:t xml:space="preserve">: </w:t>
+      </w:r>
+      <w:r>
+        <w:rPr>
+          <w:sz w:val="32"/>
+        </w:rPr>
+        <w:t>Uploads your local commits to a remote repository.</w:t>
+      </w:r>
+    </w:p>
+    <w:p>
+      <w:pPr>
+        <w:spacing w:line="360" w:lineRule="auto"/>
+        <w:rPr>
+          <w:rFonts w:hint="eastAsia"/>
+          <w:sz w:val="32"/>
+        </w:rPr>
+      </w:pPr>
+      <w:r>
+        <w:rPr>
+          <w:rFonts w:hint="eastAsia"/>
+          <w:sz w:val="32"/>
+        </w:rPr>
+        <w:t xml:space="preserve">  </w:t>
+      </w:r>
+      <w:r>
+        <w:rPr>
+          <w:rFonts w:hint="eastAsia"/>
+          <w:sz w:val="32"/>
+        </w:rPr>
+        <w:t>B</w:t>
+      </w:r>
+      <w:r>
+        <w:rPr>
+          <w:rFonts w:hint="eastAsia"/>
+          <w:sz w:val="32"/>
+        </w:rPr>
+        <w:t xml:space="preserve">. </w:t>
+      </w:r>
+      <w:r>
+        <w:rPr>
+          <w:sz w:val="32"/>
+        </w:rPr>
+        <w:t>Repository</w:t>
+      </w:r>
+    </w:p>
+    <w:p>
+      <w:pPr>
+        <w:spacing w:line="360" w:lineRule="auto"/>
+        <w:rPr>
+          <w:sz w:val="32"/>
+        </w:rPr>
+      </w:pPr>
+      <w:r>
+        <w:rPr>
+          <w:rFonts w:hint="eastAsia"/>
+          <w:sz w:val="32"/>
+        </w:rPr>
+        <w:t xml:space="preserve">    </w:t>
+      </w:r>
+      <w:r>
+        <w:rPr>
+          <w:rFonts w:hint="eastAsia"/>
+          <w:sz w:val="32"/>
+        </w:rPr>
+        <w:t xml:space="preserve">1. </w:t>
+      </w:r>
+      <w:r>
+        <w:rPr>
+          <w:sz w:val="32"/>
+        </w:rPr>
+        <w:t xml:space="preserve">A repository is a storage space where your project’s files and their </w:t>
+      </w:r>
+      <w:r>
+        <w:rPr>
+          <w:rFonts w:hint="eastAsia"/>
+          <w:sz w:val="32"/>
+        </w:rPr>
+        <w:tab/>
+      </w:r>
+      <w:r>
+        <w:rPr>
+          <w:rFonts w:hint="eastAsia"/>
+          <w:sz w:val="32"/>
+        </w:rPr>
+        <w:tab/>
+      </w:r>
+      <w:r>
+        <w:rPr>
+          <w:rFonts w:hint="eastAsia"/>
+          <w:sz w:val="32"/>
+        </w:rPr>
+        <w:tab/>
+      </w:r>
+      <w:r>
+        <w:rPr>
+          <w:sz w:val="32"/>
+        </w:rPr>
+        <w:t xml:space="preserve">entire version history are kept. Tracks every change made to a project </w:t>
+      </w:r>
+      <w:r>
+        <w:rPr>
+          <w:rFonts w:hint="eastAsia"/>
+          <w:sz w:val="32"/>
+        </w:rPr>
+        <w:tab/>
+      </w:r>
+      <w:r>
+        <w:rPr>
+          <w:rFonts w:hint="eastAsia"/>
+          <w:sz w:val="32"/>
+        </w:rPr>
+        <w:tab/>
+      </w:r>
+      <w:r>
+        <w:rPr>
+          <w:sz w:val="32"/>
+        </w:rPr>
+        <w:t>over time.</w:t>
+      </w:r>
+    </w:p>
+    <w:p>
+      <w:pPr>
+        <w:spacing w:line="360" w:lineRule="auto"/>
+        <w:rPr>
+          <w:rFonts w:hint="eastAsia"/>
+          <w:sz w:val="32"/>
+        </w:rPr>
+      </w:pPr>
+      <w:r>
+        <w:rPr>
+          <w:rFonts w:hint="eastAsia"/>
+          <w:sz w:val="32"/>
+        </w:rPr>
+        <w:t xml:space="preserve">  </w:t>
+      </w:r>
+      <w:r>
+        <w:rPr>
+          <w:rFonts w:hint="eastAsia"/>
+          <w:sz w:val="32"/>
+        </w:rPr>
+        <w:t>C</w:t>
+      </w:r>
+      <w:r>
+        <w:rPr>
+          <w:rFonts w:hint="eastAsia"/>
+          <w:sz w:val="32"/>
+        </w:rPr>
+        <w:t>. Branch</w:t>
+      </w:r>
+    </w:p>
+    <w:p>
+      <w:pPr>
+        <w:spacing w:line="360" w:lineRule="auto"/>
+        <w:rPr>
+          <w:sz w:val="32"/>
+        </w:rPr>
+      </w:pPr>
+      <w:r>
+        <w:rPr>
+          <w:rFonts w:hint="eastAsia"/>
+          <w:sz w:val="32"/>
+        </w:rPr>
+        <w:t xml:space="preserve">    </w:t>
+      </w:r>
+      <w:r>
+        <w:rPr>
+          <w:rFonts w:hint="eastAsia"/>
+          <w:sz w:val="32"/>
+        </w:rPr>
+        <w:t>1</w:t>
+      </w:r>
+      <w:r>
+        <w:rPr>
+          <w:rFonts w:hint="eastAsia"/>
+          <w:sz w:val="32"/>
+        </w:rPr>
+        <w:t xml:space="preserve">. </w:t>
+      </w:r>
+      <w:r>
+        <w:rPr>
+          <w:sz w:val="32"/>
+        </w:rPr>
+        <w:t>A branch is a separate line of development within a repository.</w:t>
+      </w:r>
+    </w:p>
+    <w:p>
+      <w:pPr>
+        <w:spacing w:line="360" w:lineRule="auto"/>
+        <w:rPr>
+          <w:sz w:val="32"/>
+        </w:rPr>
+      </w:pPr>
+      <w:r>
+        <w:rPr>
+          <w:rFonts w:hint="eastAsia"/>
+          <w:sz w:val="32"/>
+        </w:rPr>
+        <w:tab/>
+      </w:r>
+      <w:r>
+        <w:rPr>
+          <w:rFonts w:hint="eastAsia"/>
+          <w:sz w:val="32"/>
+        </w:rPr>
+        <w:tab/>
+      </w:r>
+      <w:r>
+        <w:rPr>
+          <w:sz w:val="32"/>
+        </w:rPr>
+        <w:t xml:space="preserve">It allows you to work on new features or fix bugs without affecting the </w:t>
+      </w:r>
+      <w:r>
+        <w:rPr>
+          <w:rFonts w:hint="eastAsia"/>
+          <w:sz w:val="32"/>
+        </w:rPr>
+        <w:lastRenderedPageBreak/>
+        <w:tab/>
+      </w:r>
+      <w:r>
+        <w:rPr>
+          <w:rFonts w:hint="eastAsia"/>
+          <w:sz w:val="32"/>
+        </w:rPr>
+        <w:tab/>
+      </w:r>
+      <w:r>
+        <w:rPr>
+          <w:sz w:val="32"/>
+        </w:rPr>
+        <w:t>main code (usually the main or master branch).</w:t>
+      </w:r>
+    </w:p>
+    <w:p>
+      <w:pPr>
+        <w:spacing w:line="360" w:lineRule="auto"/>
+        <w:rPr>
+          <w:rFonts w:hint="eastAsia"/>
+          <w:b/>
+          <w:sz w:val="32"/>
+        </w:rPr>
+      </w:pPr>
+      <w:r>
+        <w:rPr>
+          <w:b/>
+          <w:sz w:val="32"/>
+        </w:rPr>
+        <w:t xml:space="preserve">III. </w:t>
+      </w:r>
+      <w:r>
+        <w:rPr>
+          <w:rFonts w:hint="eastAsia"/>
+          <w:b/>
+          <w:sz w:val="32"/>
+        </w:rPr>
+        <w:t xml:space="preserve">Use Github to </w:t>
+      </w:r>
+      <w:r>
+        <w:rPr>
+          <w:rFonts w:hint="eastAsia"/>
+          <w:b/>
+          <w:sz w:val="32"/>
+        </w:rPr>
+        <w:t>h</w:t>
+      </w:r>
+      <w:r>
+        <w:rPr>
+          <w:rFonts w:hint="eastAsia"/>
+          <w:b/>
+          <w:sz w:val="32"/>
+        </w:rPr>
+        <w:t xml:space="preserve">elp you </w:t>
+      </w:r>
+      <w:r>
+        <w:rPr>
+          <w:rFonts w:hint="eastAsia"/>
+          <w:b/>
+          <w:sz w:val="32"/>
+        </w:rPr>
+        <w:t>with your work</w:t>
+      </w:r>
+    </w:p>
+    <w:p>
+      <w:pPr>
+        <w:spacing w:line="360" w:lineRule="auto"/>
+        <w:rPr>
+          <w:rFonts w:hint="eastAsia"/>
+          <w:b/>
+          <w:sz w:val="32"/>
+        </w:rPr>
+      </w:pPr>
+      <w:r>
+        <w:rPr>
+          <w:rFonts w:hint="eastAsia"/>
+          <w:b/>
+          <w:sz w:val="32"/>
+        </w:rPr>
+        <w:t xml:space="preserve">  </w:t>
+      </w:r>
+      <w:r>
+        <w:rPr>
+          <w:rFonts w:hint="eastAsia"/>
+          <w:sz w:val="32"/>
+        </w:rPr>
+        <w:t>A.</w:t>
+      </w:r>
+      <w:r>
+        <w:rPr>
+          <w:rFonts w:hint="eastAsia"/>
+          <w:b/>
+          <w:sz w:val="32"/>
+        </w:rPr>
+        <w:t xml:space="preserve"> </w:t>
+      </w:r>
+      <w:r>
+        <w:rPr>
+          <w:sz w:val="32"/>
+        </w:rPr>
+        <w:t>Programming</w:t>
+      </w:r>
+      <w:r>
+        <w:rPr>
+          <w:rFonts w:hint="eastAsia"/>
+          <w:sz w:val="32"/>
+        </w:rPr>
+        <w:t xml:space="preserve"> h</w:t>
+      </w:r>
+      <w:r>
+        <w:rPr>
+          <w:rFonts w:hint="eastAsia"/>
+          <w:sz w:val="32"/>
+        </w:rPr>
+        <w:t>omework</w:t>
+      </w:r>
+    </w:p>
+    <w:p>
+      <w:pPr>
+        <w:spacing w:line="360" w:lineRule="auto"/>
+        <w:rPr>
+          <w:rFonts w:hint="eastAsia"/>
+          <w:sz w:val="32"/>
+        </w:rPr>
+      </w:pPr>
+      <w:r>
+        <w:rPr>
+          <w:rFonts w:hint="eastAsia"/>
+          <w:b/>
+          <w:sz w:val="32"/>
+        </w:rPr>
+        <w:t xml:space="preserve">    </w:t>
+      </w:r>
+      <w:r>
+        <w:rPr>
+          <w:rFonts w:hint="eastAsia"/>
+          <w:sz w:val="32"/>
+        </w:rPr>
+        <w:t xml:space="preserve">1. </w:t>
+      </w:r>
+      <w:r>
+        <w:rPr>
+          <w:rFonts w:hint="eastAsia"/>
+          <w:sz w:val="32"/>
+        </w:rPr>
+        <w:t>Code update</w:t>
+      </w:r>
+      <w:r>
+        <w:rPr>
+          <w:rFonts w:hint="eastAsia"/>
+          <w:sz w:val="32"/>
+        </w:rPr>
+        <w:t>: We can use</w:t>
+      </w:r>
+      <w:r>
+        <w:rPr>
+          <w:rFonts w:hint="eastAsia"/>
+          <w:sz w:val="32"/>
+        </w:rPr>
+        <w:t xml:space="preserve"> Github and Git to upload our code into </w:t>
+      </w:r>
+      <w:r>
+        <w:rPr>
+          <w:rFonts w:hint="eastAsia"/>
+          <w:sz w:val="32"/>
+        </w:rPr>
+        <w:t xml:space="preserve">   </w:t>
+      </w:r>
+      <w:r>
+        <w:rPr>
+          <w:rFonts w:hint="eastAsia"/>
+          <w:sz w:val="32"/>
+        </w:rPr>
+        <w:tab/>
+      </w:r>
+      <w:r>
+        <w:rPr>
+          <w:rFonts w:hint="eastAsia"/>
+          <w:sz w:val="32"/>
+        </w:rPr>
+        <w:tab/>
+        <w:t xml:space="preserve">   </w:t>
+      </w:r>
+      <w:r>
+        <w:rPr>
+          <w:rFonts w:hint="eastAsia"/>
+          <w:sz w:val="32"/>
+        </w:rPr>
+        <w:t>Github website.</w:t>
+      </w:r>
+    </w:p>
+    <w:p>
+      <w:pPr>
+        <w:spacing w:line="360" w:lineRule="auto"/>
+        <w:rPr>
+          <w:rFonts w:hint="eastAsia"/>
+          <w:b/>
+          <w:sz w:val="32"/>
+        </w:rPr>
+      </w:pPr>
+      <w:r>
+        <w:rPr>
+          <w:rFonts w:hint="eastAsia"/>
+          <w:sz w:val="32"/>
+        </w:rPr>
+        <w:t xml:space="preserve">    2. </w:t>
+      </w:r>
+      <w:r>
+        <w:rPr>
+          <w:rFonts w:hint="eastAsia"/>
+          <w:sz w:val="32"/>
+        </w:rPr>
+        <w:t>View changes about your code</w:t>
+      </w:r>
+      <w:r>
+        <w:rPr>
+          <w:rFonts w:hint="eastAsia"/>
+          <w:sz w:val="32"/>
+        </w:rPr>
+        <w:t xml:space="preserve">: Changes will be display on Github to let </w:t>
+      </w:r>
+      <w:r>
+        <w:rPr>
+          <w:rFonts w:hint="eastAsia"/>
+          <w:sz w:val="32"/>
+        </w:rPr>
+        <w:tab/>
+      </w:r>
+      <w:r>
+        <w:rPr>
+          <w:rFonts w:hint="eastAsia"/>
+          <w:sz w:val="32"/>
+        </w:rPr>
+        <w:tab/>
+      </w:r>
+      <w:r>
+        <w:rPr>
+          <w:rFonts w:hint="eastAsia"/>
+          <w:sz w:val="32"/>
+        </w:rPr>
+        <w:t xml:space="preserve">you or your classmate or even teacher to view what you have done in </w:t>
+      </w:r>
+      <w:r>
+        <w:rPr>
+          <w:rFonts w:hint="eastAsia"/>
+          <w:sz w:val="32"/>
+        </w:rPr>
+        <w:tab/>
+      </w:r>
+      <w:r>
+        <w:rPr>
+          <w:rFonts w:hint="eastAsia"/>
+          <w:sz w:val="32"/>
+        </w:rPr>
+        <w:tab/>
+      </w:r>
+      <w:r>
+        <w:rPr>
+          <w:rFonts w:hint="eastAsia"/>
+          <w:sz w:val="32"/>
+        </w:rPr>
+        <w:t>this commit.</w:t>
+      </w:r>
+    </w:p>
+    <w:p>
+      <w:pPr>
+        <w:spacing w:line="360" w:lineRule="auto"/>
+        <w:rPr>
+          <w:rFonts w:hint="eastAsia"/>
+          <w:b/>
+          <w:sz w:val="32"/>
+        </w:rPr>
+      </w:pPr>
+      <w:r>
+        <w:rPr>
+          <w:rFonts w:hint="eastAsia"/>
+          <w:b/>
+          <w:sz w:val="32"/>
+        </w:rPr>
+        <w:t xml:space="preserve">  </w:t>
+      </w:r>
+      <w:r>
+        <w:rPr>
+          <w:rFonts w:hint="eastAsia"/>
+          <w:sz w:val="32"/>
+        </w:rPr>
+        <w:t>B.</w:t>
+      </w:r>
+      <w:r>
+        <w:rPr>
+          <w:rFonts w:hint="eastAsia"/>
+          <w:b/>
+          <w:sz w:val="32"/>
+        </w:rPr>
+        <w:t xml:space="preserve"> </w:t>
+      </w:r>
+      <w:r>
+        <w:rPr>
+          <w:rFonts w:hint="eastAsia"/>
+          <w:sz w:val="32"/>
+        </w:rPr>
+        <w:t>This HI-Tech p</w:t>
+      </w:r>
+      <w:r>
+        <w:rPr>
+          <w:rFonts w:hint="eastAsia"/>
+          <w:sz w:val="32"/>
+        </w:rPr>
+        <w:t>resentation</w:t>
+      </w:r>
+    </w:p>
+    <w:p>
+      <w:pPr>
+        <w:spacing w:line="360" w:lineRule="auto"/>
+        <w:rPr>
+          <w:b/>
+          <w:sz w:val="32"/>
+        </w:rPr>
+      </w:pPr>
+      <w:r>
+        <w:rPr>
+          <w:rFonts w:hint="eastAsia"/>
+          <w:b/>
+          <w:sz w:val="32"/>
+        </w:rPr>
+        <w:t xml:space="preserve">    </w:t>
+      </w:r>
+      <w:r>
+        <w:rPr>
+          <w:rFonts w:hint="eastAsia"/>
+          <w:sz w:val="32"/>
+        </w:rPr>
+        <w:t xml:space="preserve">1. </w:t>
+      </w:r>
+      <w:r>
+        <w:rPr>
+          <w:sz w:val="32"/>
+        </w:rPr>
+        <w:t>Collaboration</w:t>
+      </w:r>
+      <w:r>
+        <w:rPr>
+          <w:rFonts w:hint="eastAsia"/>
+          <w:sz w:val="32"/>
+        </w:rPr>
+        <w:t xml:space="preserve"> with </w:t>
+      </w:r>
+      <w:r>
+        <w:rPr>
+          <w:sz w:val="32"/>
+        </w:rPr>
+        <w:t>teammates</w:t>
+      </w:r>
+      <w:r>
+        <w:rPr>
+          <w:rFonts w:hint="eastAsia"/>
+          <w:sz w:val="32"/>
+        </w:rPr>
+        <w:t xml:space="preserve">: When preparing this HI-Tech </w:t>
+      </w:r>
+      <w:r>
+        <w:rPr>
+          <w:rFonts w:hint="eastAsia"/>
+          <w:sz w:val="32"/>
+        </w:rPr>
+        <w:tab/>
+      </w:r>
+      <w:r>
+        <w:rPr>
+          <w:rFonts w:hint="eastAsia"/>
+          <w:sz w:val="32"/>
+        </w:rPr>
+        <w:tab/>
+      </w:r>
+      <w:r>
+        <w:rPr>
+          <w:rFonts w:hint="eastAsia"/>
+          <w:sz w:val="32"/>
+        </w:rPr>
+        <w:tab/>
+      </w:r>
+      <w:r>
+        <w:rPr>
+          <w:rFonts w:hint="eastAsia"/>
+          <w:sz w:val="32"/>
+        </w:rPr>
+        <w:tab/>
+        <w:t xml:space="preserve">   </w:t>
+      </w:r>
+      <w:r>
+        <w:rPr>
+          <w:rFonts w:hint="eastAsia"/>
+          <w:sz w:val="32"/>
+        </w:rPr>
+        <w:t>presentation, we also used Github to collaborate with each others.</w:t>
+      </w:r>
+    </w:p>
+    <w:p>
+      <w:pPr>
+        <w:spacing w:line="360" w:lineRule="auto"/>
+        <w:rPr>
+          <w:rFonts w:hint="eastAsia"/>
+          <w:b/>
+          <w:sz w:val="32"/>
+        </w:rPr>
+      </w:pPr>
+      <w:r>
+        <w:rPr>
+          <w:b/>
+          <w:sz w:val="32"/>
+        </w:rPr>
+        <w:t xml:space="preserve">IV. Conclusions </w:t>
+      </w:r>
+    </w:p>
+    <w:p>
+      <w:pPr>
+        <w:spacing w:line="360" w:lineRule="auto"/>
+        <w:rPr>
+          <w:rFonts w:hint="eastAsia"/>
+          <w:sz w:val="32"/>
+        </w:rPr>
+      </w:pPr>
+      <w:r>
+        <w:rPr>
+          <w:rFonts w:hint="eastAsia"/>
+          <w:b/>
+          <w:sz w:val="32"/>
+        </w:rPr>
+        <w:t xml:space="preserve">  </w:t>
+      </w:r>
+      <w:r>
+        <w:rPr>
+          <w:rFonts w:hint="eastAsia"/>
+          <w:sz w:val="32"/>
+        </w:rPr>
+        <w:t>A.</w:t>
+      </w:r>
+      <w:r>
+        <w:rPr>
+          <w:rFonts w:hint="eastAsia"/>
+          <w:b/>
+          <w:sz w:val="32"/>
+        </w:rPr>
+        <w:t xml:space="preserve"> </w:t>
+      </w:r>
+      <w:r>
+        <w:rPr>
+          <w:rFonts w:hint="eastAsia"/>
+          <w:sz w:val="32"/>
+        </w:rPr>
+        <w:t>Common use c</w:t>
+      </w:r>
+      <w:r>
+        <w:rPr>
+          <w:rFonts w:hint="eastAsia"/>
+          <w:sz w:val="32"/>
+        </w:rPr>
+        <w:t>ase</w:t>
+      </w:r>
+    </w:p>
+    <w:p>
+      <w:pPr>
+        <w:spacing w:line="360" w:lineRule="auto"/>
+        <w:rPr>
+          <w:rFonts w:hint="eastAsia"/>
+          <w:sz w:val="32"/>
+        </w:rPr>
+      </w:pPr>
+      <w:r>
+        <w:rPr>
+          <w:rFonts w:hint="eastAsia"/>
+          <w:sz w:val="32"/>
+        </w:rPr>
+        <w:t xml:space="preserve">    </w:t>
+      </w:r>
+      <w:r>
+        <w:rPr>
+          <w:sz w:val="32"/>
+        </w:rPr>
+        <w:t>1. Version Control for Code:</w:t>
+      </w:r>
+      <w:r>
+        <w:rPr>
+          <w:rFonts w:hint="eastAsia"/>
+          <w:sz w:val="32"/>
+        </w:rPr>
+        <w:t xml:space="preserve"> </w:t>
+      </w:r>
+      <w:r>
+        <w:rPr>
+          <w:sz w:val="32"/>
+        </w:rPr>
+        <w:t xml:space="preserve">GitHub is widely used to track changes to </w:t>
+      </w:r>
+      <w:r>
+        <w:rPr>
+          <w:rFonts w:hint="eastAsia"/>
+          <w:sz w:val="32"/>
+        </w:rPr>
+        <w:tab/>
+        <w:t xml:space="preserve">  </w:t>
+      </w:r>
+      <w:r>
+        <w:rPr>
+          <w:rFonts w:hint="eastAsia"/>
+          <w:sz w:val="32"/>
+        </w:rPr>
+        <w:tab/>
+      </w:r>
+      <w:r>
+        <w:rPr>
+          <w:rFonts w:hint="eastAsia"/>
+          <w:sz w:val="32"/>
+        </w:rPr>
+        <w:tab/>
+      </w:r>
+      <w:r>
+        <w:rPr>
+          <w:sz w:val="32"/>
+        </w:rPr>
+        <w:t xml:space="preserve">source code. Developers can commit updates to repositories, view </w:t>
+      </w:r>
+      <w:r>
+        <w:rPr>
+          <w:rFonts w:hint="eastAsia"/>
+          <w:sz w:val="32"/>
+        </w:rPr>
+        <w:tab/>
+      </w:r>
+      <w:r>
+        <w:rPr>
+          <w:rFonts w:hint="eastAsia"/>
+          <w:sz w:val="32"/>
+        </w:rPr>
+        <w:tab/>
+        <w:t xml:space="preserve">  </w:t>
+      </w:r>
+      <w:r>
+        <w:rPr>
+          <w:rFonts w:hint="eastAsia"/>
+          <w:sz w:val="32"/>
+        </w:rPr>
+        <w:t xml:space="preserve"> </w:t>
+      </w:r>
+      <w:r>
+        <w:rPr>
+          <w:sz w:val="32"/>
+        </w:rPr>
+        <w:t>history, and easily revert to previous versions.</w:t>
+      </w:r>
+    </w:p>
+    <w:p>
+      <w:pPr>
+        <w:spacing w:line="360" w:lineRule="auto"/>
+        <w:rPr>
+          <w:rFonts w:hint="eastAsia"/>
+          <w:sz w:val="32"/>
+        </w:rPr>
+      </w:pPr>
+      <w:r>
+        <w:rPr>
+          <w:rFonts w:hint="eastAsia"/>
+          <w:sz w:val="32"/>
+        </w:rPr>
+        <w:t xml:space="preserve">    </w:t>
+      </w:r>
+      <w:r>
+        <w:rPr>
+          <w:sz w:val="32"/>
+        </w:rPr>
+        <w:t>2. Collaboration and Code Review:</w:t>
+      </w:r>
+      <w:r>
+        <w:rPr>
+          <w:rFonts w:hint="eastAsia"/>
+          <w:sz w:val="32"/>
+        </w:rPr>
+        <w:t xml:space="preserve"> </w:t>
+      </w:r>
+      <w:r>
+        <w:rPr>
+          <w:sz w:val="32"/>
+        </w:rPr>
+        <w:t>GitHub</w:t>
+      </w:r>
+      <w:r>
+        <w:rPr>
+          <w:sz w:val="32"/>
+        </w:rPr>
+        <w:t xml:space="preserve"> enables teams of developers </w:t>
+      </w:r>
+      <w:r>
+        <w:rPr>
+          <w:rFonts w:hint="eastAsia"/>
+          <w:sz w:val="32"/>
+        </w:rPr>
+        <w:tab/>
+        <w:t xml:space="preserve">  </w:t>
+      </w:r>
+      <w:r>
+        <w:rPr>
+          <w:rFonts w:hint="eastAsia"/>
+          <w:sz w:val="32"/>
+        </w:rPr>
+        <w:t xml:space="preserve"> </w:t>
+      </w:r>
+      <w:r>
+        <w:rPr>
+          <w:rFonts w:hint="eastAsia"/>
+          <w:sz w:val="32"/>
+        </w:rPr>
+        <w:tab/>
+      </w:r>
+      <w:r>
+        <w:rPr>
+          <w:rFonts w:hint="eastAsia"/>
+          <w:sz w:val="32"/>
+        </w:rPr>
+        <w:tab/>
+      </w:r>
+      <w:r>
+        <w:rPr>
+          <w:sz w:val="32"/>
+        </w:rPr>
+        <w:t>to</w:t>
+      </w:r>
+      <w:r>
+        <w:rPr>
+          <w:rFonts w:hint="eastAsia"/>
+          <w:sz w:val="32"/>
+        </w:rPr>
+        <w:t xml:space="preserve"> </w:t>
+      </w:r>
+      <w:r>
+        <w:rPr>
+          <w:sz w:val="32"/>
+        </w:rPr>
+        <w:t xml:space="preserve">work together on the same project. Through pull requests, teams </w:t>
+      </w:r>
+      <w:r>
+        <w:rPr>
+          <w:rFonts w:hint="eastAsia"/>
+          <w:sz w:val="32"/>
+        </w:rPr>
+        <w:t xml:space="preserve">   </w:t>
+      </w:r>
+      <w:r>
+        <w:rPr>
+          <w:rFonts w:hint="eastAsia"/>
+          <w:sz w:val="32"/>
+        </w:rPr>
+        <w:tab/>
+        <w:t xml:space="preserve"> </w:t>
+      </w:r>
+      <w:r>
+        <w:rPr>
+          <w:rFonts w:hint="eastAsia"/>
+          <w:sz w:val="32"/>
+        </w:rPr>
+        <w:t xml:space="preserve"> </w:t>
+      </w:r>
+      <w:r>
+        <w:rPr>
+          <w:rFonts w:hint="eastAsia"/>
+          <w:sz w:val="32"/>
+        </w:rPr>
+        <w:t xml:space="preserve"> </w:t>
+      </w:r>
+      <w:r>
+        <w:rPr>
+          <w:sz w:val="32"/>
+        </w:rPr>
+        <w:t xml:space="preserve">members can propose changes, review each other's code, discuss </w:t>
+      </w:r>
+      <w:r>
+        <w:rPr>
+          <w:rFonts w:hint="eastAsia"/>
+          <w:sz w:val="32"/>
+        </w:rPr>
+        <w:tab/>
+        <w:t xml:space="preserve">  </w:t>
+      </w:r>
+      <w:r>
+        <w:rPr>
+          <w:rFonts w:hint="eastAsia"/>
+          <w:sz w:val="32"/>
+        </w:rPr>
+        <w:tab/>
+        <w:t xml:space="preserve"> </w:t>
+      </w:r>
+      <w:r>
+        <w:rPr>
+          <w:rFonts w:hint="eastAsia"/>
+          <w:sz w:val="32"/>
+        </w:rPr>
+        <w:t xml:space="preserve"> </w:t>
+      </w:r>
+      <w:r>
+        <w:rPr>
+          <w:rFonts w:hint="eastAsia"/>
+          <w:sz w:val="32"/>
+        </w:rPr>
+        <w:t xml:space="preserve"> </w:t>
+      </w:r>
+      <w:r>
+        <w:rPr>
+          <w:sz w:val="32"/>
+        </w:rPr>
+        <w:t>improvements, and merge them into the main codebase.</w:t>
+      </w:r>
+    </w:p>
+    <w:p>
+      <w:pPr>
+        <w:spacing w:line="360" w:lineRule="auto"/>
+        <w:rPr>
+          <w:rFonts w:hint="eastAsia"/>
+          <w:sz w:val="32"/>
+        </w:rPr>
+      </w:pPr>
+      <w:r>
+        <w:rPr>
+          <w:rFonts w:hint="eastAsia"/>
+          <w:sz w:val="32"/>
+        </w:rPr>
+        <w:t xml:space="preserve">  </w:t>
+      </w:r>
+    </w:p>
+    <w:p>
+      <w:pPr>
+        <w:spacing w:line="360" w:lineRule="auto"/>
+        <w:rPr>
+          <w:rFonts w:hint="eastAsia"/>
+          <w:sz w:val="32"/>
+        </w:rPr>
+      </w:pPr>
+      <w:r>
+        <w:rPr>
+          <w:rFonts w:hint="eastAsia"/>
+          <w:sz w:val="32"/>
+        </w:rPr>
+        <w:lastRenderedPageBreak/>
+        <w:t xml:space="preserve">  </w:t>
+      </w:r>
+      <w:r>
+        <w:rPr>
+          <w:rFonts w:hint="eastAsia"/>
+          <w:sz w:val="32"/>
+        </w:rPr>
+        <w:t xml:space="preserve">B. </w:t>
+      </w:r>
+      <w:r>
+        <w:rPr>
+          <w:rFonts w:hint="eastAsia"/>
+          <w:sz w:val="32"/>
+        </w:rPr>
+        <w:t>Advantage and d</w:t>
+      </w:r>
+      <w:r>
+        <w:rPr>
+          <w:rFonts w:hint="eastAsia"/>
+          <w:sz w:val="32"/>
+        </w:rPr>
+        <w:t>isadvantage</w:t>
+      </w:r>
+    </w:p>
+    <w:p>
+      <w:pPr>
+        <w:spacing w:line="360" w:lineRule="auto"/>
+        <w:rPr>
+          <w:rFonts w:hint="eastAsia"/>
+          <w:sz w:val="32"/>
+        </w:rPr>
+      </w:pPr>
+      <w:r>
+        <w:rPr>
+          <w:rFonts w:hint="eastAsia"/>
+          <w:sz w:val="32"/>
+        </w:rPr>
+        <w:t xml:space="preserve">    </w:t>
+      </w:r>
+      <w:r>
+        <w:rPr>
+          <w:sz w:val="32"/>
+        </w:rPr>
+        <w:t>1. Version Control with Git</w:t>
+      </w:r>
+      <w:r>
+        <w:rPr>
+          <w:rFonts w:hint="eastAsia"/>
+          <w:sz w:val="32"/>
+        </w:rPr>
+        <w:t xml:space="preserve">: </w:t>
+      </w:r>
+      <w:r>
+        <w:rPr>
+          <w:sz w:val="32"/>
+        </w:rPr>
+        <w:t xml:space="preserve">GitHub provides a powerful platform for </w:t>
+      </w:r>
+      <w:r>
+        <w:rPr>
+          <w:rFonts w:hint="eastAsia"/>
+          <w:sz w:val="32"/>
+        </w:rPr>
+        <w:tab/>
+        <w:t xml:space="preserve">  </w:t>
+      </w:r>
+      <w:r>
+        <w:rPr>
+          <w:rFonts w:hint="eastAsia"/>
+          <w:sz w:val="32"/>
+        </w:rPr>
+        <w:tab/>
+        <w:t xml:space="preserve">  </w:t>
+      </w:r>
+      <w:r>
+        <w:rPr>
+          <w:rFonts w:hint="eastAsia"/>
+          <w:sz w:val="32"/>
+        </w:rPr>
+        <w:tab/>
+      </w:r>
+      <w:r>
+        <w:rPr>
+          <w:rFonts w:hint="eastAsia"/>
+          <w:sz w:val="32"/>
+        </w:rPr>
+        <w:tab/>
+      </w:r>
+      <w:r>
+        <w:rPr>
+          <w:sz w:val="32"/>
+        </w:rPr>
+        <w:t>version cont</w:t>
+      </w:r>
+      <w:r>
+        <w:rPr>
+          <w:sz w:val="32"/>
+        </w:rPr>
+        <w:t>rol, allowing</w:t>
+      </w:r>
+      <w:r>
+        <w:rPr>
+          <w:rFonts w:hint="eastAsia"/>
+          <w:sz w:val="32"/>
+        </w:rPr>
+        <w:t xml:space="preserve"> </w:t>
+      </w:r>
+      <w:r>
+        <w:rPr>
+          <w:sz w:val="32"/>
+        </w:rPr>
+        <w:t>developers to track changes, revert t</w:t>
+      </w:r>
+      <w:r>
+        <w:rPr>
+          <w:sz w:val="32"/>
+        </w:rPr>
+        <w:t xml:space="preserve">o </w:t>
+      </w:r>
+      <w:r>
+        <w:rPr>
+          <w:rFonts w:hint="eastAsia"/>
+          <w:sz w:val="32"/>
+        </w:rPr>
+        <w:tab/>
+      </w:r>
+      <w:r>
+        <w:rPr>
+          <w:rFonts w:hint="eastAsia"/>
+          <w:sz w:val="32"/>
+        </w:rPr>
+        <w:tab/>
+        <w:t xml:space="preserve"> </w:t>
+      </w:r>
+      <w:r>
+        <w:rPr>
+          <w:rFonts w:hint="eastAsia"/>
+          <w:sz w:val="32"/>
+        </w:rPr>
+        <w:tab/>
+        <w:t xml:space="preserve">  </w:t>
+      </w:r>
+      <w:r>
+        <w:rPr>
+          <w:rFonts w:hint="eastAsia"/>
+          <w:sz w:val="32"/>
+        </w:rPr>
+        <w:t xml:space="preserve"> </w:t>
+      </w:r>
+      <w:r>
+        <w:rPr>
+          <w:sz w:val="32"/>
+        </w:rPr>
+        <w:t>previous versions, and manage</w:t>
+      </w:r>
+      <w:r>
+        <w:rPr>
+          <w:rFonts w:hint="eastAsia"/>
+          <w:sz w:val="32"/>
+        </w:rPr>
+        <w:t xml:space="preserve"> </w:t>
+      </w:r>
+      <w:r>
+        <w:rPr>
+          <w:sz w:val="32"/>
+        </w:rPr>
+        <w:t>code history efficiently.</w:t>
+      </w:r>
+    </w:p>
+    <w:p>
+      <w:pPr>
+        <w:spacing w:line="360" w:lineRule="auto"/>
+        <w:rPr>
+          <w:rFonts w:hint="eastAsia"/>
+          <w:sz w:val="32"/>
+        </w:rPr>
+      </w:pPr>
+      <w:r>
+        <w:rPr>
+          <w:rFonts w:hint="eastAsia"/>
+          <w:sz w:val="32"/>
+        </w:rPr>
+        <w:t xml:space="preserve">    </w:t>
+      </w:r>
+      <w:r>
+        <w:rPr>
+          <w:rFonts w:hint="eastAsia"/>
+          <w:sz w:val="32"/>
+        </w:rPr>
+        <w:t xml:space="preserve">2. </w:t>
+      </w:r>
+      <w:r>
+        <w:rPr>
+          <w:sz w:val="32"/>
+        </w:rPr>
+        <w:t>Large Open-Source Community</w:t>
+      </w:r>
+      <w:r>
+        <w:rPr>
+          <w:rFonts w:hint="eastAsia"/>
+          <w:sz w:val="32"/>
+        </w:rPr>
+        <w:t xml:space="preserve">: </w:t>
+      </w:r>
+      <w:r>
+        <w:rPr>
+          <w:sz w:val="32"/>
+        </w:rPr>
+        <w:t xml:space="preserve">Millions of open-source projects exist </w:t>
+      </w:r>
+      <w:r>
+        <w:rPr>
+          <w:rFonts w:hint="eastAsia"/>
+          <w:sz w:val="32"/>
+        </w:rPr>
+        <w:tab/>
+        <w:t xml:space="preserve">  </w:t>
+      </w:r>
+      <w:r>
+        <w:rPr>
+          <w:rFonts w:hint="eastAsia"/>
+          <w:sz w:val="32"/>
+        </w:rPr>
+        <w:t xml:space="preserve"> </w:t>
+      </w:r>
+      <w:r>
+        <w:rPr>
+          <w:sz w:val="32"/>
+        </w:rPr>
+        <w:t>on GitHub, making it easy to contribute, learn, or reuse code libraries.</w:t>
+      </w:r>
+    </w:p>
+    <w:p>
+      <w:pPr>
+        <w:spacing w:line="360" w:lineRule="auto"/>
+        <w:rPr>
+          <w:rFonts w:hint="eastAsia"/>
+          <w:sz w:val="32"/>
+        </w:rPr>
+      </w:pPr>
+      <w:r>
+        <w:rPr>
+          <w:rFonts w:hint="eastAsia"/>
+          <w:sz w:val="32"/>
+        </w:rPr>
+        <w:t xml:space="preserve">    </w:t>
+      </w:r>
+      <w:r>
+        <w:rPr>
+          <w:rFonts w:hint="eastAsia"/>
+          <w:sz w:val="32"/>
+        </w:rPr>
+        <w:t>3</w:t>
+      </w:r>
+      <w:r>
+        <w:rPr>
+          <w:sz w:val="32"/>
+        </w:rPr>
+        <w:t>. Private Repos Costs (for larger teams)</w:t>
+      </w:r>
+      <w:r>
+        <w:rPr>
+          <w:rFonts w:hint="eastAsia"/>
+          <w:sz w:val="32"/>
+        </w:rPr>
+        <w:t xml:space="preserve">: </w:t>
+      </w:r>
+      <w:r>
+        <w:rPr>
+          <w:sz w:val="32"/>
+        </w:rPr>
+        <w:t xml:space="preserve">Although GitHub offers free </w:t>
+      </w:r>
+      <w:r>
+        <w:rPr>
+          <w:rFonts w:hint="eastAsia"/>
+          <w:sz w:val="32"/>
+        </w:rPr>
+        <w:tab/>
+      </w:r>
+      <w:r>
+        <w:rPr>
+          <w:rFonts w:hint="eastAsia"/>
+          <w:sz w:val="32"/>
+        </w:rPr>
+        <w:tab/>
+        <w:t xml:space="preserve">  </w:t>
+      </w:r>
+      <w:r>
+        <w:rPr>
+          <w:rFonts w:hint="eastAsia"/>
+          <w:sz w:val="32"/>
+        </w:rPr>
+        <w:t xml:space="preserve"> </w:t>
+      </w:r>
+      <w:r>
+        <w:rPr>
+          <w:sz w:val="32"/>
+        </w:rPr>
+        <w:t xml:space="preserve">private repositories; larger organizations may need paid plans for </w:t>
+      </w:r>
+      <w:r>
+        <w:rPr>
+          <w:rFonts w:hint="eastAsia"/>
+          <w:sz w:val="32"/>
+        </w:rPr>
+        <w:tab/>
+      </w:r>
+      <w:r>
+        <w:rPr>
+          <w:rFonts w:hint="eastAsia"/>
+          <w:sz w:val="32"/>
+        </w:rPr>
+        <w:tab/>
+        <w:t xml:space="preserve">  </w:t>
+      </w:r>
+      <w:r>
+        <w:rPr>
+          <w:rFonts w:hint="eastAsia"/>
+          <w:sz w:val="32"/>
+        </w:rPr>
+        <w:tab/>
+      </w:r>
+      <w:r>
+        <w:rPr>
+          <w:rFonts w:hint="eastAsia"/>
+          <w:sz w:val="32"/>
+        </w:rPr>
+        <w:tab/>
+      </w:r>
+      <w:r>
+        <w:rPr>
+          <w:sz w:val="32"/>
+        </w:rPr>
+        <w:t>advanced features and permissions.</w:t>
+      </w:r>
+    </w:p>
+    <w:p>
+      <w:pPr>
+        <w:spacing w:line="360" w:lineRule="auto"/>
+        <w:rPr>
+          <w:sz w:val="32"/>
+        </w:rPr>
+      </w:pPr>
+      <w:r>
+        <w:rPr>
+          <w:rFonts w:hint="eastAsia"/>
+          <w:sz w:val="32"/>
+        </w:rPr>
+        <w:t xml:space="preserve">    </w:t>
+      </w:r>
+      <w:r>
+        <w:rPr>
+          <w:rFonts w:hint="eastAsia"/>
+          <w:sz w:val="32"/>
+        </w:rPr>
+        <w:t>4</w:t>
+      </w:r>
+      <w:r>
+        <w:rPr>
+          <w:sz w:val="32"/>
+        </w:rPr>
+        <w:t>. Security Concerns</w:t>
+      </w:r>
+      <w:r>
+        <w:rPr>
+          <w:rFonts w:hint="eastAsia"/>
+          <w:sz w:val="32"/>
+        </w:rPr>
+        <w:t xml:space="preserve">: </w:t>
+      </w:r>
+      <w:r>
+        <w:rPr>
+          <w:sz w:val="32"/>
+        </w:rPr>
+        <w:t xml:space="preserve">Hosting code in the cloud may raise security </w:t>
+      </w:r>
+      <w:r>
+        <w:rPr>
+          <w:rFonts w:hint="eastAsia"/>
+          <w:sz w:val="32"/>
+        </w:rPr>
+        <w:tab/>
+      </w:r>
+      <w:r>
+        <w:rPr>
+          <w:rFonts w:hint="eastAsia"/>
+          <w:sz w:val="32"/>
+        </w:rPr>
+        <w:tab/>
+        <w:t xml:space="preserve">  </w:t>
+      </w:r>
+      <w:r>
+        <w:rPr>
+          <w:rFonts w:hint="eastAsia"/>
+          <w:sz w:val="32"/>
+        </w:rPr>
+        <w:tab/>
+      </w:r>
+      <w:r>
+        <w:rPr>
+          <w:rFonts w:hint="eastAsia"/>
+          <w:sz w:val="32"/>
+        </w:rPr>
+        <w:tab/>
+      </w:r>
+      <w:r>
+        <w:rPr>
+          <w:sz w:val="32"/>
+        </w:rPr>
+        <w:t xml:space="preserve">concerns, especially for sensitive or proprietary projects (though </w:t>
+      </w:r>
+      <w:r>
+        <w:rPr>
+          <w:rFonts w:hint="eastAsia"/>
+          <w:sz w:val="32"/>
+        </w:rPr>
+        <w:tab/>
+        <w:t xml:space="preserve">  </w:t>
+      </w:r>
+      <w:r>
+        <w:rPr>
+          <w:rFonts w:hint="eastAsia"/>
+          <w:sz w:val="32"/>
+        </w:rPr>
+        <w:tab/>
+        <w:t xml:space="preserve">  </w:t>
+      </w:r>
+      <w:r>
+        <w:rPr>
+          <w:rFonts w:hint="eastAsia"/>
+          <w:sz w:val="32"/>
+        </w:rPr>
+        <w:tab/>
+      </w:r>
+      <w:r>
+        <w:rPr>
+          <w:rFonts w:hint="eastAsia"/>
+          <w:sz w:val="32"/>
+        </w:rPr>
+        <w:tab/>
+      </w:r>
+      <w:r>
+        <w:rPr>
+          <w:sz w:val="32"/>
+        </w:rPr>
+        <w:t>GitHub provides security tools).</w:t>
+      </w:r>
+    </w:p>
+    <w:p>
+      <w:pPr>
+        <w:spacing w:line="360" w:lineRule="auto"/>
+        <w:rPr>
+          <w:sz w:val="32"/>
+        </w:rPr>
+      </w:pPr>
+      <w:r>
+        <w:rPr>
+          <w:rFonts w:hint="eastAsia"/>
+          <w:b/>
+          <w:sz w:val="32"/>
+          <w:u w:val="single"/>
+        </w:rPr>
+        <w:t>E</w:t>
+      </w:r>
+      <w:r>
+        <w:rPr>
+          <w:b/>
+          <w:sz w:val="32"/>
+          <w:u w:val="single"/>
+        </w:rPr>
+        <w:t>ssential</w:t>
+      </w:r>
+      <w:r>
+        <w:rPr>
+          <w:rFonts w:hint="eastAsia"/>
+          <w:b/>
+          <w:sz w:val="32"/>
+          <w:u w:val="single"/>
+        </w:rPr>
+        <w:t xml:space="preserve"> words</w:t>
+      </w:r>
+      <w:r>
+        <w:rPr>
+          <w:rFonts w:hint="eastAsia"/>
+          <w:sz w:val="32"/>
+        </w:rPr>
+        <w:t>:</w:t>
+      </w:r>
+    </w:p>
+    <w:p>
+      <w:pPr>
+        <w:spacing w:line="360" w:lineRule="auto"/>
+        <w:rPr>
+          <w:rFonts w:hint="eastAsia"/>
+        </w:rPr>
+      </w:pPr>
+      <w:r>
+        <w:rPr>
+          <w:rFonts w:hint="eastAsia"/>
+        </w:rPr>
+        <w:t xml:space="preserve">1. Repository (n.) </w:t>
+      </w:r>
+      <w:r>
+        <w:rPr>
+          <w:rFonts w:hint="eastAsia"/>
+        </w:rPr>
+        <w:t>儲存庫</w:t>
+      </w:r>
+    </w:p>
+    <w:p>
+      <w:pPr>
+        <w:spacing w:line="360" w:lineRule="auto"/>
+        <w:rPr>
+          <w:rFonts w:hint="eastAsia"/>
+        </w:rPr>
+      </w:pPr>
+      <w:r>
+        <w:rPr>
+          <w:rFonts w:hint="eastAsia"/>
+        </w:rPr>
+        <w:t xml:space="preserve">  </w:t>
+      </w:r>
+      <w:r>
+        <w:t xml:space="preserve">A central location where data, code, or files are stored and organized, often containing the project's </w:t>
+      </w:r>
+      <w:r>
+        <w:rPr>
+          <w:rFonts w:hint="eastAsia"/>
+        </w:rPr>
+        <w:t xml:space="preserve">                                   </w:t>
+      </w:r>
+    </w:p>
+    <w:p>
+      <w:pPr>
+        <w:spacing w:line="360" w:lineRule="auto"/>
+      </w:pPr>
+      <w:r>
+        <w:rPr>
+          <w:rFonts w:hint="eastAsia"/>
+        </w:rPr>
+        <w:t xml:space="preserve">  </w:t>
+      </w:r>
+      <w:r>
+        <w:t>entire history.</w:t>
+      </w:r>
+    </w:p>
+    <w:p>
+      <w:pPr>
+        <w:spacing w:line="360" w:lineRule="auto"/>
+      </w:pPr>
+      <w:r>
+        <w:t>​</w:t>
+      </w:r>
+      <w:r>
+        <w:rPr>
+          <w:rFonts w:hint="eastAsia"/>
+        </w:rPr>
+        <w:t xml:space="preserve">2. </w:t>
+      </w:r>
+      <w:r>
+        <w:t xml:space="preserve">Commit (v.) </w:t>
+      </w:r>
+      <w:r>
+        <w:rPr>
+          <w:rFonts w:hint="eastAsia"/>
+        </w:rPr>
+        <w:t>提交</w:t>
+      </w:r>
+    </w:p>
+    <w:p>
+      <w:pPr>
+        <w:spacing w:line="360" w:lineRule="auto"/>
+      </w:pPr>
+      <w:r>
+        <w:rPr>
+          <w:rFonts w:hint="eastAsia"/>
+        </w:rPr>
+        <w:t xml:space="preserve">  </w:t>
+      </w:r>
+      <w:r>
+        <w:t>To save changes to the local repository, creating a snapshot of the project at that specific point in time.</w:t>
+      </w:r>
+    </w:p>
+    <w:p>
+      <w:pPr>
+        <w:spacing w:line="360" w:lineRule="auto"/>
+      </w:pPr>
+      <w:r>
+        <w:t>​</w:t>
+      </w:r>
+      <w:r>
+        <w:rPr>
+          <w:rFonts w:hint="eastAsia"/>
+        </w:rPr>
+        <w:t xml:space="preserve">3. </w:t>
+      </w:r>
+      <w:r>
+        <w:t xml:space="preserve">Directory (n.) </w:t>
+      </w:r>
+      <w:r>
+        <w:rPr>
+          <w:rFonts w:hint="eastAsia"/>
+        </w:rPr>
+        <w:t>目錄</w:t>
+      </w:r>
+    </w:p>
+    <w:p>
+      <w:pPr>
+        <w:spacing w:line="360" w:lineRule="auto"/>
+        <w:rPr>
+          <w:rFonts w:hint="eastAsia"/>
+        </w:rPr>
+      </w:pPr>
+      <w:r>
+        <w:rPr>
+          <w:rFonts w:hint="eastAsia"/>
+        </w:rPr>
+        <w:t xml:space="preserve">  </w:t>
+      </w:r>
+      <w:r>
+        <w:t xml:space="preserve">A container in a computer's file system used for grouping and organizing files; commonly known as a </w:t>
+      </w:r>
+      <w:r>
+        <w:rPr>
+          <w:rFonts w:hint="eastAsia"/>
+        </w:rPr>
+        <w:t xml:space="preserve">  </w:t>
+      </w:r>
+    </w:p>
+    <w:p>
+      <w:pPr>
+        <w:spacing w:line="360" w:lineRule="auto"/>
+      </w:pPr>
+      <w:r>
+        <w:rPr>
+          <w:rFonts w:hint="eastAsia"/>
+        </w:rPr>
+        <w:t xml:space="preserve">  </w:t>
+      </w:r>
+      <w:r>
+        <w:t>folder.</w:t>
+      </w:r>
+    </w:p>
+    <w:p>
+      <w:pPr>
+        <w:spacing w:line="360" w:lineRule="auto"/>
+      </w:pPr>
+      <w:r>
+        <w:t>​</w:t>
+      </w:r>
+      <w:r>
+        <w:rPr>
+          <w:rFonts w:hint="eastAsia"/>
+        </w:rPr>
+        <w:t xml:space="preserve">4. </w:t>
+      </w:r>
+      <w:r>
+        <w:t xml:space="preserve">Clone (v.) </w:t>
+      </w:r>
+      <w:r>
+        <w:rPr>
+          <w:rFonts w:hint="eastAsia"/>
+        </w:rPr>
+        <w:t>克隆</w:t>
+      </w:r>
+      <w:r>
+        <w:t xml:space="preserve"> (</w:t>
+      </w:r>
+      <w:r>
+        <w:rPr>
+          <w:rFonts w:hint="eastAsia"/>
+        </w:rPr>
+        <w:t>複製</w:t>
+      </w:r>
+      <w:r>
         <w:t>)</w:t>
       </w:r>
     </w:p>
     <w:p>
       <w:pPr>
-        <w:pStyle w:val="aa"/>
-        <w:numPr>
-          <w:ilvl w:val="0"/>
-          <w:numId w:val="14"/>
-        </w:numPr>
-        <w:spacing w:line="360" w:lineRule="auto"/>
-        <w:ind w:leftChars="0"/>
-        <w:rPr>
-          <w:sz w:val="32"/>
-        </w:rPr>
-      </w:pPr>
-      <w:r>
-        <w:rPr>
-          <w:rFonts w:hint="eastAsia"/>
-          <w:sz w:val="32"/>
-        </w:rPr>
-        <w:t>Basic c</w:t>
-      </w:r>
-      <w:r>
-        <w:rPr>
-          <w:rFonts w:hint="eastAsia"/>
-          <w:sz w:val="32"/>
-        </w:rPr>
-        <w:t>ommand</w:t>
-      </w:r>
-      <w:r>
-        <w:rPr>
-          <w:rFonts w:hint="eastAsia"/>
-          <w:sz w:val="32"/>
-        </w:rPr>
-        <w:t>s</w:t>
-      </w:r>
-    </w:p>
-    <w:p>
-      <w:pPr>
-        <w:spacing w:line="360" w:lineRule="auto"/>
-        <w:rPr>
-          <w:sz w:val="32"/>
-        </w:rPr>
-      </w:pPr>
-      <w:r>
-        <w:rPr>
-          <w:rFonts w:hint="eastAsia"/>
-          <w:sz w:val="32"/>
-        </w:rPr>
-        <w:tab/>
-      </w:r>
-      <w:r>
-        <w:rPr>
-          <w:rFonts w:hint="eastAsia"/>
-          <w:sz w:val="32"/>
-        </w:rPr>
-        <w:tab/>
-      </w:r>
-      <w:r>
-        <w:rPr>
-          <w:rFonts w:hint="eastAsia"/>
-          <w:sz w:val="32"/>
-        </w:rPr>
-        <w:t>1</w:t>
-      </w:r>
-      <w:r>
-        <w:rPr>
-          <w:rFonts w:hint="eastAsia"/>
-          <w:sz w:val="32"/>
-        </w:rPr>
-        <w:t>.</w:t>
-      </w:r>
-      <w:r>
-        <w:rPr>
-          <w:rFonts w:hint="eastAsia"/>
-          <w:sz w:val="32"/>
-        </w:rPr>
-        <w:t xml:space="preserve"> </w:t>
-      </w:r>
-      <w:r>
-        <w:rPr>
-          <w:sz w:val="32"/>
-        </w:rPr>
-        <w:t>Cd</w:t>
-      </w:r>
-    </w:p>
-    <w:p>
-      <w:pPr>
-        <w:spacing w:line="360" w:lineRule="auto"/>
-        <w:rPr>
-          <w:sz w:val="32"/>
-        </w:rPr>
-      </w:pPr>
-      <w:r>
-        <w:rPr>
-          <w:rFonts w:hint="eastAsia"/>
-          <w:sz w:val="32"/>
-        </w:rPr>
-        <w:tab/>
-      </w:r>
-      <w:r>
-        <w:rPr>
-          <w:rFonts w:hint="eastAsia"/>
-          <w:sz w:val="32"/>
-        </w:rPr>
-        <w:tab/>
-      </w:r>
-      <w:r>
-        <w:rPr>
-          <w:rFonts w:hint="eastAsia"/>
-          <w:sz w:val="32"/>
-        </w:rPr>
-        <w:t>2</w:t>
-      </w:r>
-      <w:r>
-        <w:rPr>
-          <w:rFonts w:hint="eastAsia"/>
-          <w:sz w:val="32"/>
-        </w:rPr>
-        <w:t xml:space="preserve">. </w:t>
-      </w:r>
-      <w:r>
-        <w:rPr>
-          <w:sz w:val="32"/>
-        </w:rPr>
-        <w:t>Git</w:t>
-      </w:r>
-      <w:r>
-        <w:rPr>
-          <w:rFonts w:hint="eastAsia"/>
-          <w:sz w:val="32"/>
-        </w:rPr>
-        <w:t xml:space="preserve"> clone</w:t>
-      </w:r>
-    </w:p>
-    <w:p>
-      <w:pPr>
-        <w:spacing w:line="360" w:lineRule="auto"/>
-        <w:rPr>
-          <w:sz w:val="32"/>
-        </w:rPr>
-      </w:pPr>
-      <w:r>
-        <w:rPr>
-          <w:rFonts w:hint="eastAsia"/>
-          <w:sz w:val="32"/>
-        </w:rPr>
-        <w:tab/>
-      </w:r>
-      <w:r>
-        <w:rPr>
-          <w:rFonts w:hint="eastAsia"/>
-          <w:sz w:val="32"/>
-        </w:rPr>
-        <w:tab/>
-      </w:r>
-      <w:r>
-        <w:rPr>
-          <w:rFonts w:hint="eastAsia"/>
-          <w:sz w:val="32"/>
-        </w:rPr>
-        <w:t>3. G</w:t>
-      </w:r>
-      <w:r>
-        <w:rPr>
-          <w:rFonts w:hint="eastAsia"/>
-          <w:sz w:val="32"/>
-        </w:rPr>
-        <w:t>it status</w:t>
-      </w:r>
-    </w:p>
-    <w:p>
-      <w:pPr>
-        <w:spacing w:line="360" w:lineRule="auto"/>
-        <w:rPr>
-          <w:sz w:val="32"/>
-        </w:rPr>
-      </w:pPr>
-      <w:r>
-        <w:rPr>
-          <w:rFonts w:hint="eastAsia"/>
-          <w:sz w:val="32"/>
-        </w:rPr>
-        <w:tab/>
-      </w:r>
-      <w:r>
-        <w:rPr>
-          <w:rFonts w:hint="eastAsia"/>
-          <w:sz w:val="32"/>
-        </w:rPr>
-        <w:tab/>
-      </w:r>
-      <w:r>
-        <w:rPr>
-          <w:rFonts w:hint="eastAsia"/>
-          <w:sz w:val="32"/>
-        </w:rPr>
-        <w:t>4. G</w:t>
-      </w:r>
-      <w:r>
-        <w:rPr>
-          <w:rFonts w:hint="eastAsia"/>
-          <w:sz w:val="32"/>
-        </w:rPr>
-        <w:t>it add</w:t>
-      </w:r>
-    </w:p>
-    <w:p>
-      <w:pPr>
-        <w:spacing w:line="360" w:lineRule="auto"/>
-        <w:rPr>
-          <w:sz w:val="32"/>
-        </w:rPr>
-      </w:pPr>
-      <w:r>
-        <w:rPr>
-          <w:rFonts w:hint="eastAsia"/>
-          <w:sz w:val="32"/>
-        </w:rPr>
-        <w:tab/>
-      </w:r>
-      <w:r>
-        <w:rPr>
-          <w:rFonts w:hint="eastAsia"/>
-          <w:sz w:val="32"/>
-        </w:rPr>
-        <w:tab/>
-      </w:r>
-      <w:r>
-        <w:rPr>
-          <w:rFonts w:hint="eastAsia"/>
-          <w:sz w:val="32"/>
-        </w:rPr>
-        <w:t>5. G</w:t>
-      </w:r>
-      <w:r>
-        <w:rPr>
-          <w:rFonts w:hint="eastAsia"/>
-          <w:sz w:val="32"/>
-        </w:rPr>
-        <w:t>it commit</w:t>
-      </w:r>
-    </w:p>
-    <w:p>
-      <w:pPr>
-        <w:spacing w:line="360" w:lineRule="auto"/>
-        <w:rPr>
-          <w:sz w:val="32"/>
-        </w:rPr>
-      </w:pPr>
-      <w:r>
-        <w:rPr>
-          <w:rFonts w:hint="eastAsia"/>
-          <w:sz w:val="32"/>
-        </w:rPr>
-        <w:tab/>
-      </w:r>
-      <w:r>
-        <w:rPr>
-          <w:rFonts w:hint="eastAsia"/>
-          <w:sz w:val="32"/>
-        </w:rPr>
-        <w:tab/>
-      </w:r>
-      <w:r>
-        <w:rPr>
-          <w:rFonts w:hint="eastAsia"/>
-          <w:sz w:val="32"/>
-        </w:rPr>
-        <w:t>6</w:t>
-      </w:r>
-      <w:r>
-        <w:rPr>
-          <w:rFonts w:hint="eastAsia"/>
-          <w:sz w:val="32"/>
-        </w:rPr>
-        <w:t>.</w:t>
-      </w:r>
-      <w:r>
-        <w:rPr>
-          <w:rFonts w:hint="eastAsia"/>
-          <w:sz w:val="32"/>
-        </w:rPr>
-        <w:t xml:space="preserve"> G</w:t>
-      </w:r>
-      <w:r>
-        <w:rPr>
-          <w:rFonts w:hint="eastAsia"/>
-          <w:sz w:val="32"/>
-        </w:rPr>
-        <w:t>it push</w:t>
-      </w:r>
-    </w:p>
-    <w:p>
-      <w:pPr>
-        <w:spacing w:line="360" w:lineRule="auto"/>
-        <w:rPr>
-          <w:sz w:val="32"/>
-        </w:rPr>
-      </w:pPr>
-      <w:r>
-        <w:rPr>
-          <w:rFonts w:hint="eastAsia"/>
-          <w:sz w:val="32"/>
-        </w:rPr>
-        <w:tab/>
-        <w:t>B</w:t>
-      </w:r>
-      <w:r>
-        <w:rPr>
-          <w:rFonts w:hint="eastAsia"/>
-          <w:sz w:val="32"/>
-        </w:rPr>
-        <w:t xml:space="preserve">. </w:t>
-      </w:r>
-      <w:r>
-        <w:rPr>
-          <w:sz w:val="32"/>
-        </w:rPr>
-        <w:t>Repository</w:t>
-      </w:r>
-    </w:p>
-    <w:p>
-      <w:pPr>
-        <w:spacing w:line="360" w:lineRule="auto"/>
-        <w:rPr>
-          <w:sz w:val="32"/>
-        </w:rPr>
-      </w:pPr>
-      <w:r>
-        <w:rPr>
-          <w:rFonts w:hint="eastAsia"/>
-          <w:sz w:val="32"/>
-        </w:rPr>
-        <w:tab/>
-        <w:t>C</w:t>
-      </w:r>
-      <w:r>
-        <w:rPr>
-          <w:rFonts w:hint="eastAsia"/>
-          <w:sz w:val="32"/>
-        </w:rPr>
-        <w:t>. Branch</w:t>
-      </w:r>
-    </w:p>
-    <w:p>
-      <w:pPr>
-        <w:spacing w:line="360" w:lineRule="auto"/>
-        <w:rPr>
-          <w:sz w:val="32"/>
-        </w:rPr>
-      </w:pPr>
-      <w:r>
-        <w:rPr>
-          <w:rFonts w:hint="eastAsia"/>
-          <w:sz w:val="32"/>
-        </w:rPr>
-        <w:tab/>
-        <w:t>D. Open source c</w:t>
-      </w:r>
-      <w:r>
-        <w:rPr>
-          <w:rFonts w:hint="eastAsia"/>
-          <w:sz w:val="32"/>
-        </w:rPr>
-        <w:t>ontribution</w:t>
-      </w:r>
-    </w:p>
-    <w:p>
-      <w:pPr>
-        <w:spacing w:line="360" w:lineRule="auto"/>
-        <w:rPr>
-          <w:b/>
-          <w:sz w:val="32"/>
-        </w:rPr>
-      </w:pPr>
-      <w:r>
-        <w:rPr>
-          <w:b/>
-          <w:sz w:val="32"/>
-        </w:rPr>
-        <w:t xml:space="preserve">III. </w:t>
-      </w:r>
-      <w:r>
-        <w:rPr>
-          <w:rFonts w:hint="eastAsia"/>
-          <w:b/>
-          <w:sz w:val="32"/>
-        </w:rPr>
-        <w:t xml:space="preserve">Use Github to </w:t>
-      </w:r>
-      <w:r>
-        <w:rPr>
-          <w:rFonts w:hint="eastAsia"/>
-          <w:b/>
-          <w:sz w:val="32"/>
-        </w:rPr>
-        <w:t>h</w:t>
-      </w:r>
-      <w:r>
-        <w:rPr>
-          <w:rFonts w:hint="eastAsia"/>
-          <w:b/>
-          <w:sz w:val="32"/>
-        </w:rPr>
-        <w:t xml:space="preserve">elp you </w:t>
-      </w:r>
-      <w:r>
-        <w:rPr>
-          <w:rFonts w:hint="eastAsia"/>
-          <w:b/>
-          <w:sz w:val="32"/>
-        </w:rPr>
-        <w:t>with your work</w:t>
-      </w:r>
-    </w:p>
-    <w:p>
-      <w:pPr>
-        <w:pStyle w:val="aa"/>
-        <w:numPr>
-          <w:ilvl w:val="0"/>
-          <w:numId w:val="9"/>
-        </w:numPr>
-        <w:spacing w:line="360" w:lineRule="auto"/>
-        <w:ind w:leftChars="0"/>
-        <w:rPr>
-          <w:sz w:val="32"/>
-        </w:rPr>
-      </w:pPr>
-      <w:r>
-        <w:rPr>
-          <w:sz w:val="32"/>
-        </w:rPr>
+        <w:spacing w:line="360" w:lineRule="auto"/>
+        <w:rPr>
+          <w:rFonts w:hint="eastAsia"/>
+        </w:rPr>
+      </w:pPr>
+      <w:r>
+        <w:rPr>
+          <w:rFonts w:hint="eastAsia"/>
+        </w:rPr>
+        <w:t xml:space="preserve">  </w:t>
+      </w:r>
+      <w:r>
+        <w:t xml:space="preserve">To create an exact copy of a remote repository on your local machine, including all files and version </w:t>
+      </w:r>
+      <w:r>
+        <w:rPr>
+          <w:rFonts w:hint="eastAsia"/>
+        </w:rPr>
+        <w:t xml:space="preserve">  </w:t>
+      </w:r>
+    </w:p>
+    <w:p>
+      <w:pPr>
+        <w:spacing w:line="360" w:lineRule="auto"/>
+      </w:pPr>
+      <w:r>
+        <w:rPr>
+          <w:rFonts w:hint="eastAsia"/>
+        </w:rPr>
+        <w:t xml:space="preserve">  </w:t>
+      </w:r>
+      <w:r>
+        <w:t>history.</w:t>
+      </w:r>
+    </w:p>
+    <w:p>
+      <w:pPr>
+        <w:spacing w:line="360" w:lineRule="auto"/>
+      </w:pPr>
+      <w:r>
         <w:lastRenderedPageBreak/>
-        <w:t>Programming</w:t>
-      </w:r>
-      <w:r>
-        <w:rPr>
-          <w:rFonts w:hint="eastAsia"/>
-          <w:sz w:val="32"/>
-        </w:rPr>
-        <w:t xml:space="preserve"> h</w:t>
-      </w:r>
-      <w:r>
-        <w:rPr>
-          <w:rFonts w:hint="eastAsia"/>
-          <w:sz w:val="32"/>
-        </w:rPr>
-        <w:t>omework</w:t>
-      </w:r>
-    </w:p>
-    <w:p>
-      <w:pPr>
-        <w:pStyle w:val="aa"/>
-        <w:numPr>
-          <w:ilvl w:val="0"/>
-          <w:numId w:val="11"/>
-        </w:numPr>
-        <w:spacing w:line="360" w:lineRule="auto"/>
-        <w:ind w:leftChars="0"/>
-        <w:rPr>
-          <w:sz w:val="32"/>
-        </w:rPr>
-      </w:pPr>
-      <w:r>
-        <w:rPr>
-          <w:rFonts w:hint="eastAsia"/>
-          <w:sz w:val="32"/>
-        </w:rPr>
-        <w:t>Code update</w:t>
-      </w:r>
-    </w:p>
-    <w:p>
-      <w:pPr>
-        <w:pStyle w:val="aa"/>
-        <w:numPr>
-          <w:ilvl w:val="0"/>
-          <w:numId w:val="11"/>
-        </w:numPr>
-        <w:spacing w:line="360" w:lineRule="auto"/>
-        <w:ind w:leftChars="0"/>
-        <w:rPr>
-          <w:sz w:val="32"/>
-        </w:rPr>
-      </w:pPr>
-      <w:r>
-        <w:rPr>
-          <w:rFonts w:hint="eastAsia"/>
-          <w:sz w:val="32"/>
-        </w:rPr>
-        <w:t>View changes about your code</w:t>
-      </w:r>
-    </w:p>
-    <w:p>
-      <w:pPr>
-        <w:pStyle w:val="aa"/>
-        <w:numPr>
-          <w:ilvl w:val="0"/>
-          <w:numId w:val="9"/>
-        </w:numPr>
-        <w:spacing w:line="360" w:lineRule="auto"/>
-        <w:ind w:leftChars="0"/>
-        <w:rPr>
-          <w:sz w:val="32"/>
-        </w:rPr>
-      </w:pPr>
-      <w:r>
-        <w:rPr>
-          <w:rFonts w:hint="eastAsia"/>
-          <w:sz w:val="32"/>
-        </w:rPr>
-        <w:t>This HI-Tech p</w:t>
-      </w:r>
-      <w:r>
-        <w:rPr>
-          <w:rFonts w:hint="eastAsia"/>
-          <w:sz w:val="32"/>
-        </w:rPr>
-        <w:t>resentation</w:t>
-      </w:r>
-    </w:p>
-    <w:p>
-      <w:pPr>
-        <w:pStyle w:val="aa"/>
-        <w:numPr>
-          <w:ilvl w:val="0"/>
-          <w:numId w:val="10"/>
-        </w:numPr>
-        <w:spacing w:line="360" w:lineRule="auto"/>
-        <w:ind w:leftChars="0"/>
-        <w:rPr>
-          <w:sz w:val="32"/>
-        </w:rPr>
-      </w:pPr>
-      <w:r>
-        <w:rPr>
-          <w:sz w:val="32"/>
-        </w:rPr>
-        <w:t>Collaboration</w:t>
-      </w:r>
-      <w:r>
-        <w:rPr>
-          <w:rFonts w:hint="eastAsia"/>
-          <w:sz w:val="32"/>
-        </w:rPr>
-        <w:t xml:space="preserve"> with </w:t>
-      </w:r>
-      <w:r>
-        <w:rPr>
-          <w:sz w:val="32"/>
-        </w:rPr>
-        <w:t>teammates</w:t>
-      </w:r>
-    </w:p>
-    <w:p>
-      <w:pPr>
-        <w:spacing w:line="360" w:lineRule="auto"/>
-        <w:rPr>
-          <w:b/>
-          <w:sz w:val="32"/>
-        </w:rPr>
-      </w:pPr>
-      <w:r>
-        <w:rPr>
-          <w:b/>
-          <w:sz w:val="32"/>
-        </w:rPr>
-        <w:t xml:space="preserve">IV. Conclusions </w:t>
-      </w:r>
-    </w:p>
-    <w:p>
-      <w:pPr>
-        <w:pStyle w:val="aa"/>
-        <w:numPr>
-          <w:ilvl w:val="0"/>
-          <w:numId w:val="8"/>
-        </w:numPr>
-        <w:spacing w:line="360" w:lineRule="auto"/>
-        <w:ind w:leftChars="0"/>
-        <w:rPr>
-          <w:sz w:val="32"/>
-        </w:rPr>
-      </w:pPr>
-      <w:r>
-        <w:rPr>
-          <w:rFonts w:hint="eastAsia"/>
-          <w:sz w:val="32"/>
-        </w:rPr>
-        <w:t>Common use c</w:t>
-      </w:r>
-      <w:r>
-        <w:rPr>
-          <w:rFonts w:hint="eastAsia"/>
-          <w:sz w:val="32"/>
-        </w:rPr>
-        <w:t>ase</w:t>
-      </w:r>
-    </w:p>
-    <w:p>
-      <w:pPr>
-        <w:pStyle w:val="aa"/>
-        <w:numPr>
-          <w:ilvl w:val="0"/>
-          <w:numId w:val="8"/>
-        </w:numPr>
-        <w:spacing w:line="360" w:lineRule="auto"/>
-        <w:ind w:leftChars="0"/>
-        <w:rPr>
-          <w:sz w:val="32"/>
-        </w:rPr>
-      </w:pPr>
-      <w:r>
-        <w:rPr>
-          <w:rFonts w:hint="eastAsia"/>
-          <w:sz w:val="32"/>
-        </w:rPr>
-        <w:t>Advantage and d</w:t>
-      </w:r>
-      <w:r>
-        <w:rPr>
-          <w:rFonts w:hint="eastAsia"/>
-          <w:sz w:val="32"/>
-        </w:rPr>
-        <w:t>isadvantage</w:t>
-      </w:r>
-    </w:p>
-    <w:p>
-      <w:pPr>
-        <w:spacing w:line="360" w:lineRule="auto"/>
-        <w:rPr>
-          <w:sz w:val="32"/>
-        </w:rPr>
-      </w:pPr>
-      <w:r>
-        <w:rPr>
-          <w:rFonts w:hint="eastAsia"/>
-          <w:b/>
-          <w:sz w:val="32"/>
-          <w:u w:val="single"/>
-        </w:rPr>
-        <w:t>E</w:t>
-      </w:r>
-      <w:r>
-        <w:rPr>
-          <w:b/>
-          <w:sz w:val="32"/>
-          <w:u w:val="single"/>
-        </w:rPr>
-        <w:t>ssential</w:t>
-      </w:r>
-      <w:r>
-        <w:rPr>
-          <w:rFonts w:hint="eastAsia"/>
-          <w:b/>
-          <w:sz w:val="32"/>
-          <w:u w:val="single"/>
-        </w:rPr>
-        <w:t xml:space="preserve"> words</w:t>
-      </w:r>
-      <w:r>
-        <w:rPr>
-          <w:rFonts w:hint="eastAsia"/>
-          <w:sz w:val="32"/>
-        </w:rPr>
-        <w:t>:</w:t>
-      </w:r>
-    </w:p>
-    <w:p>
-      <w:pPr>
-        <w:spacing w:line="360" w:lineRule="auto"/>
-      </w:pPr>
-      <w:r>
-        <w:rPr>
-          <w:rFonts w:hint="eastAsia"/>
-        </w:rPr>
-        <w:t xml:space="preserve">List </w:t>
-      </w:r>
-      <w:r>
-        <w:rPr>
-          <w:b/>
-        </w:rPr>
-        <w:t>5</w:t>
-      </w:r>
-      <w:r>
-        <w:rPr>
-          <w:rFonts w:hint="eastAsia"/>
-          <w:b/>
-        </w:rPr>
-        <w:t xml:space="preserve"> </w:t>
-      </w:r>
-      <w:r>
-        <w:t xml:space="preserve">important </w:t>
-      </w:r>
-      <w:r>
-        <w:rPr>
-          <w:rFonts w:hint="eastAsia"/>
-        </w:rPr>
-        <w:t>words</w:t>
-      </w:r>
-      <w:r>
-        <w:t xml:space="preserve"> that you </w:t>
-      </w:r>
-      <w:r>
-        <w:t>want to teach your audience.</w:t>
-      </w:r>
-      <w:r>
-        <w:t xml:space="preserve"> Don’t include too easy or uncommon words.</w:t>
-      </w:r>
-    </w:p>
-    <w:p>
-      <w:pPr>
-        <w:pStyle w:val="aa"/>
-        <w:numPr>
-          <w:ilvl w:val="0"/>
-          <w:numId w:val="13"/>
-        </w:numPr>
-        <w:spacing w:line="360" w:lineRule="auto"/>
-        <w:ind w:leftChars="0"/>
-      </w:pPr>
-      <w:r>
-        <w:t>R</w:t>
-      </w:r>
-      <w:r>
-        <w:rPr>
-          <w:rFonts w:hint="eastAsia"/>
-        </w:rPr>
-        <w:t>epository</w:t>
-      </w:r>
-    </w:p>
-    <w:p>
-      <w:pPr>
-        <w:pStyle w:val="aa"/>
-        <w:numPr>
-          <w:ilvl w:val="0"/>
-          <w:numId w:val="13"/>
-        </w:numPr>
-        <w:spacing w:line="360" w:lineRule="auto"/>
-        <w:ind w:leftChars="0"/>
-      </w:pPr>
-      <w:r>
-        <w:t>Commit</w:t>
-      </w:r>
-    </w:p>
-    <w:p>
-      <w:pPr>
-        <w:pStyle w:val="aa"/>
-        <w:numPr>
-          <w:ilvl w:val="0"/>
-          <w:numId w:val="13"/>
-        </w:numPr>
-        <w:spacing w:line="360" w:lineRule="auto"/>
-        <w:ind w:leftChars="0"/>
-      </w:pPr>
-      <w:r>
-        <w:t>Directory</w:t>
-      </w:r>
-    </w:p>
-    <w:p>
-      <w:pPr>
-        <w:pStyle w:val="aa"/>
-        <w:numPr>
-          <w:ilvl w:val="0"/>
-          <w:numId w:val="13"/>
-        </w:numPr>
-        <w:spacing w:line="360" w:lineRule="auto"/>
-        <w:ind w:leftChars="0"/>
-      </w:pPr>
-      <w:r>
-        <w:t>Clone</w:t>
-      </w:r>
-    </w:p>
-    <w:p>
-      <w:pPr>
-        <w:pStyle w:val="aa"/>
-        <w:numPr>
-          <w:ilvl w:val="0"/>
-          <w:numId w:val="13"/>
-        </w:numPr>
-        <w:spacing w:line="360" w:lineRule="auto"/>
-        <w:ind w:leftChars="0"/>
-      </w:pPr>
-      <w:r>
-        <w:t>Workflow</w:t>
+        <w:t>​</w:t>
+      </w:r>
+      <w:r>
+        <w:rPr>
+          <w:rFonts w:hint="eastAsia"/>
+        </w:rPr>
+        <w:t xml:space="preserve">5. </w:t>
+      </w:r>
+      <w:r>
+        <w:t xml:space="preserve">Workflow (n.) </w:t>
+      </w:r>
+      <w:r>
+        <w:rPr>
+          <w:rFonts w:hint="eastAsia"/>
+        </w:rPr>
+        <w:t>工作流程</w:t>
+      </w:r>
+    </w:p>
+    <w:p>
+      <w:pPr>
+        <w:spacing w:line="360" w:lineRule="auto"/>
+        <w:rPr>
+          <w:rFonts w:hint="eastAsia"/>
+        </w:rPr>
+      </w:pPr>
+      <w:r>
+        <w:rPr>
+          <w:rFonts w:hint="eastAsia"/>
+        </w:rPr>
+        <w:t xml:space="preserve">  </w:t>
+      </w:r>
+      <w:r>
+        <w:t>The sequence of processes or steps involved in moving a piece of work from start to finish.</w:t>
       </w:r>
     </w:p>
     <w:p>
@@ -1194,34 +3174,44 @@
         <w:pStyle w:val="aa"/>
         <w:spacing w:line="360" w:lineRule="auto"/>
         <w:ind w:leftChars="0" w:left="0"/>
+        <w:rPr>
+          <w:rFonts w:hint="eastAsia"/>
+        </w:rPr>
       </w:pPr>
       <w:r>
         <w:t xml:space="preserve">1. </w:t>
+      </w:r>
+      <w:r>
+        <w:t xml:space="preserve">Git </w:t>
+      </w:r>
+      <w:r>
+        <w:t>教學和</w:t>
+      </w:r>
+      <w:r>
+        <w:t xml:space="preserve"> GitHub </w:t>
+      </w:r>
+      <w:r>
+        <w:t>設定指引</w:t>
+      </w:r>
+    </w:p>
+    <w:p>
+      <w:pPr>
+        <w:pStyle w:val="aa"/>
+        <w:spacing w:line="360" w:lineRule="auto"/>
+        <w:ind w:leftChars="0" w:left="0"/>
+      </w:pPr>
+      <w:r>
+        <w:rPr>
+          <w:rFonts w:hint="eastAsia"/>
+        </w:rPr>
+        <w:t xml:space="preserve">  </w:t>
       </w:r>
       <w:hyperlink r:id="rId7" w:history="1">
         <w:r>
           <w:rPr>
             <w:rStyle w:val="ab"/>
           </w:rPr>
-          <w:t xml:space="preserve">Git </w:t>
-        </w:r>
-        <w:r>
-          <w:rPr>
-            <w:rStyle w:val="ab"/>
-          </w:rPr>
-          <w:t>教學和</w:t>
-        </w:r>
-        <w:r>
-          <w:rPr>
-            <w:rStyle w:val="ab"/>
-          </w:rPr>
-          <w:t xml:space="preserve"> GitHub </w:t>
-        </w:r>
-        <w:r>
-          <w:rPr>
-            <w:rStyle w:val="ab"/>
-          </w:rPr>
-          <w:t>設定指引</w:t>
+          <w:t>https://hackmd.io/@sysprog/git-with-github</w:t>
         </w:r>
       </w:hyperlink>
     </w:p>
@@ -1230,16 +3220,35 @@
         <w:pStyle w:val="aa"/>
         <w:spacing w:line="360" w:lineRule="auto"/>
         <w:ind w:leftChars="0" w:left="0"/>
+        <w:rPr>
+          <w:rFonts w:hint="eastAsia"/>
+        </w:rPr>
       </w:pPr>
       <w:r>
         <w:t xml:space="preserve">2. </w:t>
+      </w:r>
+      <w:r>
+        <w:t>Version Control (Git)</w:t>
+      </w:r>
+    </w:p>
+    <w:p>
+      <w:pPr>
+        <w:pStyle w:val="aa"/>
+        <w:spacing w:line="360" w:lineRule="auto"/>
+        <w:ind w:leftChars="0" w:left="0"/>
+      </w:pPr>
+      <w:r>
+        <w:rPr>
+          <w:rFonts w:hint="eastAsia"/>
+        </w:rPr>
+        <w:t xml:space="preserve">  </w:t>
       </w:r>
       <w:hyperlink r:id="rId8" w:history="1">
         <w:r>
           <w:rPr>
             <w:rStyle w:val="ab"/>
           </w:rPr>
-          <w:t>Version Control (Git)</w:t>
+          <w:t>https://missing.csail.mit.edu/2020/version-control/</w:t>
         </w:r>
       </w:hyperlink>
     </w:p>
@@ -1248,6 +3257,9 @@
         <w:pStyle w:val="aa"/>
         <w:spacing w:line="360" w:lineRule="auto"/>
         <w:ind w:leftChars="0" w:left="0"/>
+        <w:rPr>
+          <w:rFonts w:hint="eastAsia"/>
+        </w:rPr>
       </w:pPr>
       <w:r>
         <w:rPr>
@@ -1257,23 +3269,85 @@
       </w:r>
       <w:r>
         <w:t xml:space="preserve"> </w:t>
+      </w:r>
+      <w:r>
+        <w:t xml:space="preserve">CS50W - Lecture 1 </w:t>
+      </w:r>
+      <w:r>
+        <w:t>–</w:t>
+      </w:r>
+      <w:r>
+        <w:t xml:space="preserve"> Git</w:t>
+      </w:r>
+    </w:p>
+    <w:p>
+      <w:pPr>
+        <w:pStyle w:val="aa"/>
+        <w:spacing w:line="360" w:lineRule="auto"/>
+        <w:ind w:leftChars="0" w:left="0"/>
+        <w:rPr>
+          <w:rFonts w:hint="eastAsia"/>
+        </w:rPr>
+      </w:pPr>
+      <w:r>
+        <w:rPr>
+          <w:rFonts w:hint="eastAsia"/>
+        </w:rPr>
+        <w:t xml:space="preserve">  </w:t>
       </w:r>
       <w:hyperlink r:id="rId9" w:history="1">
         <w:r>
           <w:rPr>
             <w:rStyle w:val="ab"/>
           </w:rPr>
-          <w:t>CS50W - Lecture 1 - Git</w:t>
+          <w:t>https://www.youtube.com/watch?v=NcoBAfJ6l2Q</w:t>
         </w:r>
       </w:hyperlink>
     </w:p>
     <w:p>
       <w:pPr>
+        <w:pStyle w:val="aa"/>
+        <w:spacing w:line="360" w:lineRule="auto"/>
+        <w:ind w:leftChars="0" w:left="0"/>
+        <w:rPr>
+          <w:rFonts w:hint="eastAsia"/>
+        </w:rPr>
+      </w:pPr>
+      <w:r>
+        <w:rPr>
+          <w:rFonts w:hint="eastAsia"/>
+        </w:rPr>
+        <w:t>4. Wikipedia of Github</w:t>
+      </w:r>
+    </w:p>
+    <w:p>
+      <w:pPr>
+        <w:pStyle w:val="aa"/>
+        <w:spacing w:line="360" w:lineRule="auto"/>
+        <w:ind w:leftChars="0" w:left="0"/>
+      </w:pPr>
+      <w:r>
+        <w:rPr>
+          <w:rFonts w:hint="eastAsia"/>
+        </w:rPr>
+        <w:t xml:space="preserve">  </w:t>
+      </w:r>
+      <w:hyperlink r:id="rId10" w:history="1">
+        <w:r>
+          <w:rPr>
+            <w:rStyle w:val="ab"/>
+          </w:rPr>
+          <w:t>https://en.wikipedia.org/wiki/GitHub</w:t>
+        </w:r>
+      </w:hyperlink>
+    </w:p>
+    <w:p>
+      <w:pPr>
         <w:widowControl/>
       </w:pPr>
     </w:p>
     <w:sectPr>
-      <w:footerReference w:type="default" r:id="rId10"/>
+      <w:footerReference w:type="default" r:id="rId11"/>
       <w:pgSz w:w="11906" w:h="16838"/>
       <w:pgMar w:top="720" w:right="720" w:bottom="720" w:left="720" w:header="851" w:footer="335" w:gutter="0"/>
       <w:cols w:space="425"/>
@@ -1315,7 +3389,7 @@
           <w:noProof/>
           <w:lang w:val="zh-TW"/>
         </w:rPr>
-        <w:t>1</w:t>
+        <w:t>5</w:t>
       </w:r>
     </w:fldSimple>
   </w:p>
@@ -1945,6 +4019,95 @@
     </w:lvl>
   </w:abstractNum>
   <w:abstractNum w:abstractNumId="5">
+    <w:nsid w:val="3C32058F"/>
+    <w:multiLevelType w:val="hybridMultilevel"/>
+    <w:tmpl w:val="77324516"/>
+    <w:lvl w:ilvl="0" w:tplc="4AB21B6C">
+      <w:start w:val="1"/>
+      <w:numFmt w:val="decimal"/>
+      <w:lvlText w:val="%1."/>
+      <w:lvlJc w:val="left"/>
+      <w:pPr>
+        <w:ind w:left="1200" w:hanging="360"/>
+      </w:pPr>
+      <w:rPr>
+        <w:rFonts w:hint="default"/>
+      </w:rPr>
+    </w:lvl>
+    <w:lvl w:ilvl="1" w:tplc="04090019" w:tentative="1">
+      <w:start w:val="1"/>
+      <w:numFmt w:val="ideographTraditional"/>
+      <w:lvlText w:val="%2、"/>
+      <w:lvlJc w:val="left"/>
+      <w:pPr>
+        <w:ind w:left="1800" w:hanging="480"/>
+      </w:pPr>
+    </w:lvl>
+    <w:lvl w:ilvl="2" w:tplc="0409001B" w:tentative="1">
+      <w:start w:val="1"/>
+      <w:numFmt w:val="lowerRoman"/>
+      <w:lvlText w:val="%3."/>
+      <w:lvlJc w:val="right"/>
+      <w:pPr>
+        <w:ind w:left="2280" w:hanging="480"/>
+      </w:pPr>
+    </w:lvl>
+    <w:lvl w:ilvl="3" w:tplc="0409000F" w:tentative="1">
+      <w:start w:val="1"/>
+      <w:numFmt w:val="decimal"/>
+      <w:lvlText w:val="%4."/>
+      <w:lvlJc w:val="left"/>
+      <w:pPr>
+        <w:ind w:left="2760" w:hanging="480"/>
+      </w:pPr>
+    </w:lvl>
+    <w:lvl w:ilvl="4" w:tplc="04090019" w:tentative="1">
+      <w:start w:val="1"/>
+      <w:numFmt w:val="ideographTraditional"/>
+      <w:lvlText w:val="%5、"/>
+      <w:lvlJc w:val="left"/>
+      <w:pPr>
+        <w:ind w:left="3240" w:hanging="480"/>
+      </w:pPr>
+    </w:lvl>
+    <w:lvl w:ilvl="5" w:tplc="0409001B" w:tentative="1">
+      <w:start w:val="1"/>
+      <w:numFmt w:val="lowerRoman"/>
+      <w:lvlText w:val="%6."/>
+      <w:lvlJc w:val="right"/>
+      <w:pPr>
+        <w:ind w:left="3720" w:hanging="480"/>
+      </w:pPr>
+    </w:lvl>
+    <w:lvl w:ilvl="6" w:tplc="0409000F" w:tentative="1">
+      <w:start w:val="1"/>
+      <w:numFmt w:val="decimal"/>
+      <w:lvlText w:val="%7."/>
+      <w:lvlJc w:val="left"/>
+      <w:pPr>
+        <w:ind w:left="4200" w:hanging="480"/>
+      </w:pPr>
+    </w:lvl>
+    <w:lvl w:ilvl="7" w:tplc="04090019" w:tentative="1">
+      <w:start w:val="1"/>
+      <w:numFmt w:val="ideographTraditional"/>
+      <w:lvlText w:val="%8、"/>
+      <w:lvlJc w:val="left"/>
+      <w:pPr>
+        <w:ind w:left="4680" w:hanging="480"/>
+      </w:pPr>
+    </w:lvl>
+    <w:lvl w:ilvl="8" w:tplc="0409001B" w:tentative="1">
+      <w:start w:val="1"/>
+      <w:numFmt w:val="lowerRoman"/>
+      <w:lvlText w:val="%9."/>
+      <w:lvlJc w:val="right"/>
+      <w:pPr>
+        <w:ind w:left="5160" w:hanging="480"/>
+      </w:pPr>
+    </w:lvl>
+  </w:abstractNum>
+  <w:abstractNum w:abstractNumId="6">
     <w:nsid w:val="3E882F49"/>
     <w:multiLevelType w:val="hybridMultilevel"/>
     <w:tmpl w:val="6BF61BB0"/>
@@ -2057,7 +4220,7 @@
       </w:rPr>
     </w:lvl>
   </w:abstractNum>
-  <w:abstractNum w:abstractNumId="6">
+  <w:abstractNum w:abstractNumId="7">
     <w:nsid w:val="46C41D3C"/>
     <w:multiLevelType w:val="hybridMultilevel"/>
     <w:tmpl w:val="84EE1574"/>
@@ -2170,7 +4333,7 @@
       </w:rPr>
     </w:lvl>
   </w:abstractNum>
-  <w:abstractNum w:abstractNumId="7">
+  <w:abstractNum w:abstractNumId="8">
     <w:nsid w:val="48343D25"/>
     <w:multiLevelType w:val="hybridMultilevel"/>
     <w:tmpl w:val="9258DF4A"/>
@@ -2259,7 +4422,7 @@
       </w:pPr>
     </w:lvl>
   </w:abstractNum>
-  <w:abstractNum w:abstractNumId="8">
+  <w:abstractNum w:abstractNumId="9">
     <w:nsid w:val="50D9574F"/>
     <w:multiLevelType w:val="hybridMultilevel"/>
     <w:tmpl w:val="3FDA028C"/>
@@ -2348,7 +4511,7 @@
       </w:pPr>
     </w:lvl>
   </w:abstractNum>
-  <w:abstractNum w:abstractNumId="9">
+  <w:abstractNum w:abstractNumId="10">
     <w:nsid w:val="50D96869"/>
     <w:multiLevelType w:val="hybridMultilevel"/>
     <w:tmpl w:val="10805498"/>
@@ -2358,7 +4521,7 @@
       <w:lvlText w:val="%1."/>
       <w:lvlJc w:val="left"/>
       <w:pPr>
-        <w:ind w:left="840" w:hanging="360"/>
+        <w:ind w:left="927" w:hanging="360"/>
       </w:pPr>
       <w:rPr>
         <w:rFonts w:hint="default"/>
@@ -2437,7 +4600,96 @@
       </w:pPr>
     </w:lvl>
   </w:abstractNum>
-  <w:abstractNum w:abstractNumId="10">
+  <w:abstractNum w:abstractNumId="11">
+    <w:nsid w:val="53EE0B0A"/>
+    <w:multiLevelType w:val="hybridMultilevel"/>
+    <w:tmpl w:val="E2F8F0FA"/>
+    <w:lvl w:ilvl="0" w:tplc="3118C486">
+      <w:start w:val="1"/>
+      <w:numFmt w:val="decimal"/>
+      <w:lvlText w:val="%1."/>
+      <w:lvlJc w:val="left"/>
+      <w:pPr>
+        <w:ind w:left="1320" w:hanging="360"/>
+      </w:pPr>
+      <w:rPr>
+        <w:rFonts w:hint="default"/>
+      </w:rPr>
+    </w:lvl>
+    <w:lvl w:ilvl="1" w:tplc="04090019" w:tentative="1">
+      <w:start w:val="1"/>
+      <w:numFmt w:val="ideographTraditional"/>
+      <w:lvlText w:val="%2、"/>
+      <w:lvlJc w:val="left"/>
+      <w:pPr>
+        <w:ind w:left="1920" w:hanging="480"/>
+      </w:pPr>
+    </w:lvl>
+    <w:lvl w:ilvl="2" w:tplc="0409001B" w:tentative="1">
+      <w:start w:val="1"/>
+      <w:numFmt w:val="lowerRoman"/>
+      <w:lvlText w:val="%3."/>
+      <w:lvlJc w:val="right"/>
+      <w:pPr>
+        <w:ind w:left="2400" w:hanging="480"/>
+      </w:pPr>
+    </w:lvl>
+    <w:lvl w:ilvl="3" w:tplc="0409000F" w:tentative="1">
+      <w:start w:val="1"/>
+      <w:numFmt w:val="decimal"/>
+      <w:lvlText w:val="%4."/>
+      <w:lvlJc w:val="left"/>
+      <w:pPr>
+        <w:ind w:left="2880" w:hanging="480"/>
+      </w:pPr>
+    </w:lvl>
+    <w:lvl w:ilvl="4" w:tplc="04090019" w:tentative="1">
+      <w:start w:val="1"/>
+      <w:numFmt w:val="ideographTraditional"/>
+      <w:lvlText w:val="%5、"/>
+      <w:lvlJc w:val="left"/>
+      <w:pPr>
+        <w:ind w:left="3360" w:hanging="480"/>
+      </w:pPr>
+    </w:lvl>
+    <w:lvl w:ilvl="5" w:tplc="0409001B" w:tentative="1">
+      <w:start w:val="1"/>
+      <w:numFmt w:val="lowerRoman"/>
+      <w:lvlText w:val="%6."/>
+      <w:lvlJc w:val="right"/>
+      <w:pPr>
+        <w:ind w:left="3840" w:hanging="480"/>
+      </w:pPr>
+    </w:lvl>
+    <w:lvl w:ilvl="6" w:tplc="0409000F" w:tentative="1">
+      <w:start w:val="1"/>
+      <w:numFmt w:val="decimal"/>
+      <w:lvlText w:val="%7."/>
+      <w:lvlJc w:val="left"/>
+      <w:pPr>
+        <w:ind w:left="4320" w:hanging="480"/>
+      </w:pPr>
+    </w:lvl>
+    <w:lvl w:ilvl="7" w:tplc="04090019" w:tentative="1">
+      <w:start w:val="1"/>
+      <w:numFmt w:val="ideographTraditional"/>
+      <w:lvlText w:val="%8、"/>
+      <w:lvlJc w:val="left"/>
+      <w:pPr>
+        <w:ind w:left="4800" w:hanging="480"/>
+      </w:pPr>
+    </w:lvl>
+    <w:lvl w:ilvl="8" w:tplc="0409001B" w:tentative="1">
+      <w:start w:val="1"/>
+      <w:numFmt w:val="lowerRoman"/>
+      <w:lvlText w:val="%9."/>
+      <w:lvlJc w:val="right"/>
+      <w:pPr>
+        <w:ind w:left="5280" w:hanging="480"/>
+      </w:pPr>
+    </w:lvl>
+  </w:abstractNum>
+  <w:abstractNum w:abstractNumId="12">
     <w:nsid w:val="620D5BCC"/>
     <w:multiLevelType w:val="hybridMultilevel"/>
     <w:tmpl w:val="C610CAC0"/>
@@ -2526,7 +4778,96 @@
       </w:pPr>
     </w:lvl>
   </w:abstractNum>
-  <w:abstractNum w:abstractNumId="11">
+  <w:abstractNum w:abstractNumId="13">
+    <w:nsid w:val="661A4F32"/>
+    <w:multiLevelType w:val="hybridMultilevel"/>
+    <w:tmpl w:val="B6380F86"/>
+    <w:lvl w:ilvl="0" w:tplc="CAB2BF70">
+      <w:start w:val="1"/>
+      <w:numFmt w:val="decimal"/>
+      <w:lvlText w:val="%1."/>
+      <w:lvlJc w:val="left"/>
+      <w:pPr>
+        <w:ind w:left="1320" w:hanging="360"/>
+      </w:pPr>
+      <w:rPr>
+        <w:rFonts w:hint="default"/>
+      </w:rPr>
+    </w:lvl>
+    <w:lvl w:ilvl="1" w:tplc="04090019" w:tentative="1">
+      <w:start w:val="1"/>
+      <w:numFmt w:val="ideographTraditional"/>
+      <w:lvlText w:val="%2、"/>
+      <w:lvlJc w:val="left"/>
+      <w:pPr>
+        <w:ind w:left="1920" w:hanging="480"/>
+      </w:pPr>
+    </w:lvl>
+    <w:lvl w:ilvl="2" w:tplc="0409001B" w:tentative="1">
+      <w:start w:val="1"/>
+      <w:numFmt w:val="lowerRoman"/>
+      <w:lvlText w:val="%3."/>
+      <w:lvlJc w:val="right"/>
+      <w:pPr>
+        <w:ind w:left="2400" w:hanging="480"/>
+      </w:pPr>
+    </w:lvl>
+    <w:lvl w:ilvl="3" w:tplc="0409000F" w:tentative="1">
+      <w:start w:val="1"/>
+      <w:numFmt w:val="decimal"/>
+      <w:lvlText w:val="%4."/>
+      <w:lvlJc w:val="left"/>
+      <w:pPr>
+        <w:ind w:left="2880" w:hanging="480"/>
+      </w:pPr>
+    </w:lvl>
+    <w:lvl w:ilvl="4" w:tplc="04090019" w:tentative="1">
+      <w:start w:val="1"/>
+      <w:numFmt w:val="ideographTraditional"/>
+      <w:lvlText w:val="%5、"/>
+      <w:lvlJc w:val="left"/>
+      <w:pPr>
+        <w:ind w:left="3360" w:hanging="480"/>
+      </w:pPr>
+    </w:lvl>
+    <w:lvl w:ilvl="5" w:tplc="0409001B" w:tentative="1">
+      <w:start w:val="1"/>
+      <w:numFmt w:val="lowerRoman"/>
+      <w:lvlText w:val="%6."/>
+      <w:lvlJc w:val="right"/>
+      <w:pPr>
+        <w:ind w:left="3840" w:hanging="480"/>
+      </w:pPr>
+    </w:lvl>
+    <w:lvl w:ilvl="6" w:tplc="0409000F" w:tentative="1">
+      <w:start w:val="1"/>
+      <w:numFmt w:val="decimal"/>
+      <w:lvlText w:val="%7."/>
+      <w:lvlJc w:val="left"/>
+      <w:pPr>
+        <w:ind w:left="4320" w:hanging="480"/>
+      </w:pPr>
+    </w:lvl>
+    <w:lvl w:ilvl="7" w:tplc="04090019" w:tentative="1">
+      <w:start w:val="1"/>
+      <w:numFmt w:val="ideographTraditional"/>
+      <w:lvlText w:val="%8、"/>
+      <w:lvlJc w:val="left"/>
+      <w:pPr>
+        <w:ind w:left="4800" w:hanging="480"/>
+      </w:pPr>
+    </w:lvl>
+    <w:lvl w:ilvl="8" w:tplc="0409001B" w:tentative="1">
+      <w:start w:val="1"/>
+      <w:numFmt w:val="lowerRoman"/>
+      <w:lvlText w:val="%9."/>
+      <w:lvlJc w:val="right"/>
+      <w:pPr>
+        <w:ind w:left="5280" w:hanging="480"/>
+      </w:pPr>
+    </w:lvl>
+  </w:abstractNum>
+  <w:abstractNum w:abstractNumId="14">
     <w:nsid w:val="67F91056"/>
     <w:multiLevelType w:val="hybridMultilevel"/>
     <w:tmpl w:val="BA2CB406"/>
@@ -2615,7 +4956,7 @@
       </w:pPr>
     </w:lvl>
   </w:abstractNum>
-  <w:abstractNum w:abstractNumId="12">
+  <w:abstractNum w:abstractNumId="15">
     <w:nsid w:val="74193920"/>
     <w:multiLevelType w:val="hybridMultilevel"/>
     <w:tmpl w:val="9A4CBE08"/>
@@ -2701,7 +5042,7 @@
       </w:pPr>
     </w:lvl>
   </w:abstractNum>
-  <w:abstractNum w:abstractNumId="13">
+  <w:abstractNum w:abstractNumId="16">
     <w:nsid w:val="783E369A"/>
     <w:multiLevelType w:val="hybridMultilevel"/>
     <w:tmpl w:val="10AC1D6A"/>
@@ -2794,13 +5135,13 @@
     <w:abstractNumId w:val="1"/>
   </w:num>
   <w:num w:numId="2">
-    <w:abstractNumId w:val="8"/>
+    <w:abstractNumId w:val="9"/>
   </w:num>
   <w:num w:numId="3">
-    <w:abstractNumId w:val="5"/>
+    <w:abstractNumId w:val="6"/>
   </w:num>
   <w:num w:numId="4">
-    <w:abstractNumId w:val="6"/>
+    <w:abstractNumId w:val="7"/>
   </w:num>
   <w:num w:numId="5">
     <w:abstractNumId w:val="4"/>
@@ -2809,19 +5150,19 @@
     <w:abstractNumId w:val="0"/>
   </w:num>
   <w:num w:numId="7">
-    <w:abstractNumId w:val="12"/>
+    <w:abstractNumId w:val="15"/>
   </w:num>
   <w:num w:numId="8">
-    <w:abstractNumId w:val="9"/>
+    <w:abstractNumId w:val="10"/>
   </w:num>
   <w:num w:numId="9">
-    <w:abstractNumId w:val="11"/>
+    <w:abstractNumId w:val="14"/>
   </w:num>
   <w:num w:numId="10">
-    <w:abstractNumId w:val="7"/>
+    <w:abstractNumId w:val="8"/>
   </w:num>
   <w:num w:numId="11">
-    <w:abstractNumId w:val="10"/>
+    <w:abstractNumId w:val="12"/>
   </w:num>
   <w:num w:numId="12">
     <w:abstractNumId w:val="3"/>
@@ -2830,7 +5171,16 @@
     <w:abstractNumId w:val="2"/>
   </w:num>
   <w:num w:numId="14">
+    <w:abstractNumId w:val="16"/>
+  </w:num>
+  <w:num w:numId="15">
+    <w:abstractNumId w:val="11"/>
+  </w:num>
+  <w:num w:numId="16">
     <w:abstractNumId w:val="13"/>
+  </w:num>
+  <w:num w:numId="17">
+    <w:abstractNumId w:val="5"/>
   </w:num>
 </w:numbering>
 </file>
@@ -3428,7 +5778,7 @@
   <a:extraClrSchemeLst/>
   <a:extLst>
     <a:ext uri="{05A4C25C-085E-4340-85A3-A5531E510DB2}">
-      <thm15:themeFamily xmlns="" xmlns:thm15="http://schemas.microsoft.com/office/thememl/2012/main" name="Office Theme" id="{62F939B6-93AF-4DB8-9C6B-D6C7DFDC589F}" vid="{4A3C46E8-61CC-4603-A589-7422A47A8E4A}"/>
+      <thm15:themeFamily xmlns:thm15="http://schemas.microsoft.com/office/thememl/2012/main" xmlns="" name="Office Theme" id="{62F939B6-93AF-4DB8-9C6B-D6C7DFDC589F}" vid="{4A3C46E8-61CC-4603-A589-7422A47A8E4A}"/>
     </a:ext>
   </a:extLst>
 </a:theme>

</xml_diff>